<commit_message>
add action cards rules
</commit_message>
<xml_diff>
--- a/DOC/Rules/Regras Gerais BR.docx
+++ b/DOC/Rules/Regras Gerais BR.docx
@@ -597,22 +597,39 @@
                       <w:r>
                         <w:t xml:space="preserve">Figura </w:t>
                       </w:r>
-                      <w:fldSimple w:instr=" SEQ Figura \* ARABIC ">
-                        <w:r>
-                          <w:rPr>
-                            <w:noProof/>
-                          </w:rPr>
-                          <w:t>1</w:t>
-                        </w:r>
-                      </w:fldSimple>
                       <w:r>
-                        <w:t xml:space="preserve">: Continente de </w:t>
+                        <w:rPr>
+                          <w:noProof/>
+                        </w:rPr>
+                        <w:fldChar w:fldCharType="begin"/>
                       </w:r>
-                      <w:proofErr w:type="spellStart"/>
                       <w:r>
-                        <w:t>Forsena</w:t>
+                        <w:rPr>
+                          <w:noProof/>
+                        </w:rPr>
+                        <w:instrText xml:space="preserve"> SEQ Figura \* ARABIC </w:instrText>
                       </w:r>
-                      <w:proofErr w:type="spellEnd"/>
+                      <w:r>
+                        <w:rPr>
+                          <w:noProof/>
+                        </w:rPr>
+                        <w:fldChar w:fldCharType="separate"/>
+                      </w:r>
+                      <w:r>
+                        <w:rPr>
+                          <w:noProof/>
+                        </w:rPr>
+                        <w:t>1</w:t>
+                      </w:r>
+                      <w:r>
+                        <w:rPr>
+                          <w:noProof/>
+                        </w:rPr>
+                        <w:fldChar w:fldCharType="end"/>
+                      </w:r>
+                      <w:r>
+                        <w:t>: Continente de Forsena</w:t>
+                      </w:r>
                     </w:p>
                   </w:txbxContent>
                 </v:textbox>
@@ -6310,8 +6327,6 @@
         </w:rPr>
         <w:t xml:space="preserve"> </w:t>
       </w:r>
-      <w:bookmarkStart w:id="0" w:name="_GoBack"/>
-      <w:bookmarkEnd w:id="0"/>
     </w:p>
     <w:p>
       <w:pPr>
@@ -6426,7 +6441,7 @@
           <w:lang w:eastAsia="pt-BR"/>
         </w:rPr>
         <w:lastRenderedPageBreak/>
-        <w:t>Qualquer território que possuir ao menos um personagem ativo</w:t>
+        <w:t>Qualquer personagem ativo</w:t>
       </w:r>
       <w:r>
         <w:rPr>
@@ -6446,37 +6461,47 @@
           <w:szCs w:val="23"/>
           <w:lang w:eastAsia="pt-BR"/>
         </w:rPr>
-        <w:t xml:space="preserve"> (movimento poderá ser marcado com uma ficha ou não, desde que se esqueça)</w:t>
-      </w:r>
-      <w:r>
-        <w:rPr>
-          <w:rFonts w:ascii="Arial" w:eastAsia="Times New Roman" w:hAnsi="Arial" w:cs="Arial"/>
-          <w:color w:val="7B7B7B"/>
-          <w:sz w:val="23"/>
-          <w:szCs w:val="23"/>
-          <w:lang w:eastAsia="pt-BR"/>
-        </w:rPr>
-        <w:t xml:space="preserve"> pode</w:t>
-      </w:r>
-      <w:r>
-        <w:rPr>
-          <w:rFonts w:ascii="Arial" w:eastAsia="Times New Roman" w:hAnsi="Arial" w:cs="Arial"/>
-          <w:color w:val="7B7B7B"/>
-          <w:sz w:val="23"/>
-          <w:szCs w:val="23"/>
-          <w:lang w:eastAsia="pt-BR"/>
-        </w:rPr>
-        <w:t>rá</w:t>
-      </w:r>
-      <w:r>
-        <w:rPr>
-          <w:rFonts w:ascii="Arial" w:eastAsia="Times New Roman" w:hAnsi="Arial" w:cs="Arial"/>
-          <w:color w:val="7B7B7B"/>
-          <w:sz w:val="23"/>
-          <w:szCs w:val="23"/>
-          <w:lang w:eastAsia="pt-BR"/>
-        </w:rPr>
-        <w:t xml:space="preserve"> iniciar um combate</w:t>
+        <w:t xml:space="preserve"> </w:t>
+      </w:r>
+      <w:r>
+        <w:rPr>
+          <w:rFonts w:ascii="Arial" w:eastAsia="Times New Roman" w:hAnsi="Arial" w:cs="Arial"/>
+          <w:color w:val="7B7B7B"/>
+          <w:sz w:val="23"/>
+          <w:szCs w:val="23"/>
+          <w:lang w:eastAsia="pt-BR"/>
+        </w:rPr>
+        <w:t xml:space="preserve">poderá iniciar um combate </w:t>
+      </w:r>
+      <w:r>
+        <w:rPr>
+          <w:rFonts w:ascii="Arial" w:eastAsia="Times New Roman" w:hAnsi="Arial" w:cs="Arial"/>
+          <w:color w:val="7B7B7B"/>
+          <w:sz w:val="23"/>
+          <w:szCs w:val="23"/>
+          <w:lang w:eastAsia="pt-BR"/>
+        </w:rPr>
+        <w:t xml:space="preserve">(movimento poderá ser marcado com uma ficha ou não, desde que </w:t>
+      </w:r>
+      <w:r>
+        <w:rPr>
+          <w:rFonts w:ascii="Arial" w:eastAsia="Times New Roman" w:hAnsi="Arial" w:cs="Arial"/>
+          <w:color w:val="7B7B7B"/>
+          <w:sz w:val="23"/>
+          <w:szCs w:val="23"/>
+          <w:lang w:eastAsia="pt-BR"/>
+        </w:rPr>
+        <w:t xml:space="preserve">não </w:t>
+      </w:r>
+      <w:r>
+        <w:rPr>
+          <w:rFonts w:ascii="Arial" w:eastAsia="Times New Roman" w:hAnsi="Arial" w:cs="Arial"/>
+          <w:color w:val="7B7B7B"/>
+          <w:sz w:val="23"/>
+          <w:szCs w:val="23"/>
+          <w:lang w:eastAsia="pt-BR"/>
+        </w:rPr>
+        <w:t>se esqueça)</w:t>
       </w:r>
       <w:r>
         <w:rPr>
@@ -6514,37 +6539,67 @@
           <w:szCs w:val="23"/>
           <w:lang w:eastAsia="pt-BR"/>
         </w:rPr>
-        <w:t xml:space="preserve">Não é o jogador com </w:t>
-      </w:r>
-      <w:r>
-        <w:rPr>
-          <w:rFonts w:ascii="Arial" w:eastAsia="Times New Roman" w:hAnsi="Arial" w:cs="Arial"/>
-          <w:color w:val="7B7B7B"/>
-          <w:sz w:val="23"/>
-          <w:szCs w:val="23"/>
-          <w:lang w:eastAsia="pt-BR"/>
-        </w:rPr>
-        <w:t>o marcador de jogador inicial quem inicia o combate. Os combates acontecem primeiro saindo do território onde houverem mais personagens</w:t>
-      </w:r>
-      <w:r>
-        <w:rPr>
-          <w:rFonts w:ascii="Arial" w:eastAsia="Times New Roman" w:hAnsi="Arial" w:cs="Arial"/>
-          <w:color w:val="7B7B7B"/>
-          <w:sz w:val="23"/>
-          <w:szCs w:val="23"/>
-          <w:lang w:eastAsia="pt-BR"/>
-        </w:rPr>
-        <w:t xml:space="preserve"> (ativos ou não)</w:t>
-      </w:r>
-      <w:r>
-        <w:rPr>
-          <w:rFonts w:ascii="Arial" w:eastAsia="Times New Roman" w:hAnsi="Arial" w:cs="Arial"/>
-          <w:color w:val="7B7B7B"/>
-          <w:sz w:val="23"/>
-          <w:szCs w:val="23"/>
-          <w:lang w:eastAsia="pt-BR"/>
-        </w:rPr>
-        <w:t>, em caso de empate, segue a ordem do turno. Se o jogador com prioridade de combate optar por não o fazê-lo no momento, irá para o fim da fila.</w:t>
+        <w:t>O</w:t>
+      </w:r>
+      <w:r>
+        <w:rPr>
+          <w:rFonts w:ascii="Arial" w:eastAsia="Times New Roman" w:hAnsi="Arial" w:cs="Arial"/>
+          <w:color w:val="7B7B7B"/>
+          <w:sz w:val="23"/>
+          <w:szCs w:val="23"/>
+          <w:lang w:eastAsia="pt-BR"/>
+        </w:rPr>
+        <w:t xml:space="preserve"> jogador com </w:t>
+      </w:r>
+      <w:r>
+        <w:rPr>
+          <w:rFonts w:ascii="Arial" w:eastAsia="Times New Roman" w:hAnsi="Arial" w:cs="Arial"/>
+          <w:color w:val="7B7B7B"/>
+          <w:sz w:val="23"/>
+          <w:szCs w:val="23"/>
+          <w:lang w:eastAsia="pt-BR"/>
+        </w:rPr>
+        <w:t xml:space="preserve">o marcador de jogador inicial </w:t>
+      </w:r>
+      <w:r>
+        <w:rPr>
+          <w:rFonts w:ascii="Arial" w:eastAsia="Times New Roman" w:hAnsi="Arial" w:cs="Arial"/>
+          <w:color w:val="7B7B7B"/>
+          <w:sz w:val="23"/>
+          <w:szCs w:val="23"/>
+          <w:lang w:eastAsia="pt-BR"/>
+        </w:rPr>
+        <w:t>é quem inicia um</w:t>
+      </w:r>
+      <w:r>
+        <w:rPr>
+          <w:rFonts w:ascii="Arial" w:eastAsia="Times New Roman" w:hAnsi="Arial" w:cs="Arial"/>
+          <w:color w:val="7B7B7B"/>
+          <w:sz w:val="23"/>
+          <w:szCs w:val="23"/>
+          <w:lang w:eastAsia="pt-BR"/>
+        </w:rPr>
+        <w:t xml:space="preserve"> combate. Se o jogador com prioridade de combate optar por não o fazê-lo no momento, </w:t>
+      </w:r>
+      <w:r>
+        <w:rPr>
+          <w:rFonts w:ascii="Arial" w:eastAsia="Times New Roman" w:hAnsi="Arial" w:cs="Arial"/>
+          <w:color w:val="7B7B7B"/>
+          <w:sz w:val="23"/>
+          <w:szCs w:val="23"/>
+          <w:lang w:eastAsia="pt-BR"/>
+        </w:rPr>
+        <w:t>ele não poderá mais atacar este turno</w:t>
+      </w:r>
+      <w:r>
+        <w:rPr>
+          <w:rFonts w:ascii="Arial" w:eastAsia="Times New Roman" w:hAnsi="Arial" w:cs="Arial"/>
+          <w:color w:val="7B7B7B"/>
+          <w:sz w:val="23"/>
+          <w:szCs w:val="23"/>
+          <w:lang w:eastAsia="pt-BR"/>
+        </w:rPr>
+        <w:t>.</w:t>
       </w:r>
     </w:p>
     <w:p>
@@ -6567,23 +6622,12 @@
       <w:r>
         <w:rPr>
           <w:rFonts w:ascii="Arial" w:eastAsia="Times New Roman" w:hAnsi="Arial" w:cs="Arial"/>
-          <w:b/>
-          <w:color w:val="7B7B7B"/>
-          <w:sz w:val="23"/>
-          <w:szCs w:val="23"/>
-          <w:lang w:eastAsia="pt-BR"/>
-        </w:rPr>
-        <w:t>Importante</w:t>
-      </w:r>
-      <w:r>
-        <w:rPr>
-          <w:rFonts w:ascii="Arial" w:eastAsia="Times New Roman" w:hAnsi="Arial" w:cs="Arial"/>
-          <w:color w:val="7B7B7B"/>
-          <w:sz w:val="23"/>
-          <w:szCs w:val="23"/>
-          <w:lang w:eastAsia="pt-BR"/>
-        </w:rPr>
-        <w:t>: Todos os personagens que foram movimentados, podem participar do combate como defensores e caso não sejam recuados, continuarão ativos.</w:t>
+          <w:color w:val="7B7B7B"/>
+          <w:sz w:val="23"/>
+          <w:szCs w:val="23"/>
+          <w:lang w:eastAsia="pt-BR"/>
+        </w:rPr>
+        <w:t>Para iniciar o combate o jogador move para um território inimigo quantas unidades desejar, desde que estejam adjacente ao território (Não necessariamente do mesmo território). Após o movimento das fichas de personagens, o atacante escolhe quais são as 3 unidades que participarão do combate e o defensor escolhe até 3 unidades no território para participar do combate como defensor.</w:t>
       </w:r>
     </w:p>
     <w:p>
@@ -6622,7 +6666,27 @@
           <w:szCs w:val="23"/>
           <w:lang w:eastAsia="pt-BR"/>
         </w:rPr>
-        <w:t>: Quando um jogador conquista um território de outra nação com uma ficha de conquista, ele ganha o controle da ficha para si, a removendo do tabuleiro.</w:t>
+        <w:t xml:space="preserve">: O atacante </w:t>
+      </w:r>
+      <w:r>
+        <w:rPr>
+          <w:rFonts w:ascii="Arial" w:eastAsia="Times New Roman" w:hAnsi="Arial" w:cs="Arial"/>
+          <w:color w:val="7B7B7B"/>
+          <w:sz w:val="23"/>
+          <w:szCs w:val="23"/>
+          <w:lang w:eastAsia="pt-BR"/>
+        </w:rPr>
+        <w:t>utiliza apenas 3 unidades no combate mas pode atacar com mais do que este número porque caso o território seja conquistado ele terá unidades para se defender no futuro.</w:t>
+      </w:r>
+      <w:r>
+        <w:rPr>
+          <w:rFonts w:ascii="Arial" w:eastAsia="Times New Roman" w:hAnsi="Arial" w:cs="Arial"/>
+          <w:color w:val="7B7B7B"/>
+          <w:sz w:val="23"/>
+          <w:szCs w:val="23"/>
+          <w:lang w:eastAsia="pt-BR"/>
+        </w:rPr>
+        <w:t xml:space="preserve"> </w:t>
       </w:r>
     </w:p>
     <w:p>
@@ -6645,33 +6709,111 @@
       <w:r>
         <w:rPr>
           <w:rFonts w:ascii="Arial" w:eastAsia="Times New Roman" w:hAnsi="Arial" w:cs="Arial"/>
-          <w:color w:val="7B7B7B"/>
-          <w:sz w:val="23"/>
-          <w:szCs w:val="23"/>
-          <w:lang w:eastAsia="pt-BR"/>
-        </w:rPr>
-        <w:t xml:space="preserve"> </w:t>
-      </w:r>
-      <w:r>
-        <w:rPr>
-          <w:rFonts w:ascii="Arial" w:eastAsia="Times New Roman" w:hAnsi="Arial" w:cs="Arial"/>
-          <w:color w:val="7B7B7B"/>
-          <w:sz w:val="23"/>
-          <w:szCs w:val="23"/>
-          <w:lang w:eastAsia="pt-BR"/>
-        </w:rPr>
-        <w:t>Para iniciar um ataque, o jogador move até 3 unidades para o territ</w:t>
-      </w:r>
-      <w:r>
-        <w:rPr>
-          <w:rFonts w:ascii="Arial" w:eastAsia="Times New Roman" w:hAnsi="Arial" w:cs="Arial"/>
-          <w:color w:val="7B7B7B"/>
-          <w:sz w:val="23"/>
-          <w:szCs w:val="23"/>
-          <w:lang w:eastAsia="pt-BR"/>
-        </w:rPr>
-        <w:t xml:space="preserve">ório inimigo. </w:t>
-      </w:r>
+          <w:b/>
+          <w:color w:val="7B7B7B"/>
+          <w:sz w:val="23"/>
+          <w:szCs w:val="23"/>
+          <w:lang w:eastAsia="pt-BR"/>
+        </w:rPr>
+        <w:t>Importante</w:t>
+      </w:r>
+      <w:r>
+        <w:rPr>
+          <w:rFonts w:ascii="Arial" w:eastAsia="Times New Roman" w:hAnsi="Arial" w:cs="Arial"/>
+          <w:color w:val="7B7B7B"/>
+          <w:sz w:val="23"/>
+          <w:szCs w:val="23"/>
+          <w:lang w:eastAsia="pt-BR"/>
+        </w:rPr>
+        <w:t>: Todos os personagens que foram movimentados</w:t>
+      </w:r>
+      <w:r>
+        <w:rPr>
+          <w:rFonts w:ascii="Arial" w:eastAsia="Times New Roman" w:hAnsi="Arial" w:cs="Arial"/>
+          <w:color w:val="7B7B7B"/>
+          <w:sz w:val="23"/>
+          <w:szCs w:val="23"/>
+          <w:lang w:eastAsia="pt-BR"/>
+        </w:rPr>
+        <w:t xml:space="preserve"> na fase de organização</w:t>
+      </w:r>
+      <w:r>
+        <w:rPr>
+          <w:rFonts w:ascii="Arial" w:eastAsia="Times New Roman" w:hAnsi="Arial" w:cs="Arial"/>
+          <w:color w:val="7B7B7B"/>
+          <w:sz w:val="23"/>
+          <w:szCs w:val="23"/>
+          <w:lang w:eastAsia="pt-BR"/>
+        </w:rPr>
+        <w:t>, podem participar do combate como defensores</w:t>
+      </w:r>
+      <w:r>
+        <w:rPr>
+          <w:rFonts w:ascii="Arial" w:eastAsia="Times New Roman" w:hAnsi="Arial" w:cs="Arial"/>
+          <w:color w:val="7B7B7B"/>
+          <w:sz w:val="23"/>
+          <w:szCs w:val="23"/>
+          <w:lang w:eastAsia="pt-BR"/>
+        </w:rPr>
+        <w:t>. Após participarem do combate, são exaustos.</w:t>
+      </w:r>
+    </w:p>
+    <w:p>
+      <w:pPr>
+        <w:shd w:val="clear" w:color="auto" w:fill="FFFFFF"/>
+        <w:tabs>
+          <w:tab w:val="left" w:pos="7158"/>
+        </w:tabs>
+        <w:spacing w:before="225" w:after="150" w:line="240" w:lineRule="auto"/>
+        <w:jc w:val="both"/>
+        <w:outlineLvl w:val="2"/>
+        <w:rPr>
+          <w:rFonts w:ascii="Arial" w:eastAsia="Times New Roman" w:hAnsi="Arial" w:cs="Arial"/>
+          <w:color w:val="7B7B7B"/>
+          <w:sz w:val="23"/>
+          <w:szCs w:val="23"/>
+          <w:lang w:eastAsia="pt-BR"/>
+        </w:rPr>
+      </w:pPr>
+      <w:r>
+        <w:rPr>
+          <w:rFonts w:ascii="Arial" w:eastAsia="Times New Roman" w:hAnsi="Arial" w:cs="Arial"/>
+          <w:b/>
+          <w:color w:val="7B7B7B"/>
+          <w:sz w:val="23"/>
+          <w:szCs w:val="23"/>
+          <w:lang w:eastAsia="pt-BR"/>
+        </w:rPr>
+        <w:t>Importante</w:t>
+      </w:r>
+      <w:r>
+        <w:rPr>
+          <w:rFonts w:ascii="Arial" w:eastAsia="Times New Roman" w:hAnsi="Arial" w:cs="Arial"/>
+          <w:color w:val="7B7B7B"/>
+          <w:sz w:val="23"/>
+          <w:szCs w:val="23"/>
+          <w:lang w:eastAsia="pt-BR"/>
+        </w:rPr>
+        <w:t>: Quando um jogador conquista um território de outra nação com uma ficha de conquista, ele ganha o controle da ficha para si, a removendo do tabuleiro.</w:t>
+      </w:r>
+    </w:p>
+    <w:p>
+      <w:pPr>
+        <w:shd w:val="clear" w:color="auto" w:fill="FFFFFF"/>
+        <w:tabs>
+          <w:tab w:val="left" w:pos="7158"/>
+        </w:tabs>
+        <w:spacing w:before="225" w:after="150" w:line="240" w:lineRule="auto"/>
+        <w:jc w:val="both"/>
+        <w:outlineLvl w:val="2"/>
+        <w:rPr>
+          <w:rFonts w:ascii="Arial" w:eastAsia="Times New Roman" w:hAnsi="Arial" w:cs="Arial"/>
+          <w:color w:val="7B7B7B"/>
+          <w:sz w:val="23"/>
+          <w:szCs w:val="23"/>
+          <w:lang w:eastAsia="pt-BR"/>
+        </w:rPr>
+      </w:pPr>
     </w:p>
     <w:p>
       <w:pPr>
@@ -7239,6 +7381,7 @@
           <w:szCs w:val="45"/>
           <w:lang w:eastAsia="pt-BR"/>
         </w:rPr>
+        <w:lastRenderedPageBreak/>
         <w:t>Castelo:</w:t>
       </w:r>
     </w:p>
@@ -7289,7 +7432,6 @@
           <w:szCs w:val="23"/>
           <w:lang w:eastAsia="pt-BR"/>
         </w:rPr>
-        <w:lastRenderedPageBreak/>
         <w:t xml:space="preserve">Cada país pode construir até </w:t>
       </w:r>
       <w:r>
@@ -8505,6 +8647,7 @@
           <w:szCs w:val="23"/>
           <w:lang w:eastAsia="pt-BR"/>
         </w:rPr>
+        <w:lastRenderedPageBreak/>
         <w:t>Extração Automática</w:t>
       </w:r>
       <w:r>
@@ -8633,7 +8776,6 @@
           <w:szCs w:val="20"/>
           <w:lang w:eastAsia="pt-BR"/>
         </w:rPr>
-        <w:lastRenderedPageBreak/>
         <w:t>*</w:t>
       </w:r>
       <w:r>
@@ -9865,7 +10007,18 @@
           <w:szCs w:val="23"/>
           <w:lang w:eastAsia="pt-BR"/>
         </w:rPr>
-        <w:t xml:space="preserve">Neste cenário a unidade sofre as penalidades informadas na carta de (em caso de perda de vida, o jogador escolhe como será a perda de vida da unidade**) e a unidade não retorna para o jogo, ao invés disso uma nova carta de jornada é coloca para baixo e é rolado um novo d20 pelo jogador, deixando a unidade e o d20 sobre a nova carta de jornada. </w:t>
+        <w:t xml:space="preserve">Neste cenário a unidade sofre as penalidades informadas na carta de (em caso de perda de vida, o jogador escolhe como será a perda de vida da unidade**) e a unidade </w:t>
+      </w:r>
+      <w:r>
+        <w:rPr>
+          <w:rFonts w:ascii="Arial" w:eastAsia="Times New Roman" w:hAnsi="Arial" w:cs="Arial"/>
+          <w:color w:val="7B7B7B"/>
+          <w:sz w:val="23"/>
+          <w:szCs w:val="23"/>
+          <w:lang w:eastAsia="pt-BR"/>
+        </w:rPr>
+        <w:lastRenderedPageBreak/>
+        <w:t xml:space="preserve">não retorna para o jogo, ao invés disso uma nova carta de jornada é coloca para baixo e é rolado um novo d20 pelo jogador, deixando a unidade e o d20 sobre a nova carta de jornada. </w:t>
       </w:r>
     </w:p>
     <w:p>
@@ -9909,18 +10062,7 @@
           <w:szCs w:val="23"/>
           <w:lang w:eastAsia="pt-BR"/>
         </w:rPr>
-        <w:t xml:space="preserve">A unidade retorna para o tabuleiro na fase de atualização quando for bem sucedida na jornada OU quando o personagem chega a ZERO pontos de vida, neste caso ele </w:t>
-      </w:r>
-      <w:r>
-        <w:rPr>
-          <w:rFonts w:ascii="Arial" w:eastAsia="Times New Roman" w:hAnsi="Arial" w:cs="Arial"/>
-          <w:color w:val="7B7B7B"/>
-          <w:sz w:val="23"/>
-          <w:szCs w:val="23"/>
-          <w:lang w:eastAsia="pt-BR"/>
-        </w:rPr>
-        <w:lastRenderedPageBreak/>
-        <w:t>recebe um marcador de derrota e vai exausto para territóri</w:t>
+        <w:t>A unidade retorna para o tabuleiro na fase de atualização quando for bem sucedida na jornada OU quando o personagem chega a ZERO pontos de vida, neste caso ele recebe um marcador de derrota e vai exausto para territóri</w:t>
       </w:r>
       <w:r>
         <w:rPr>
@@ -10550,17 +10692,29 @@
           <w:szCs w:val="23"/>
           <w:lang w:eastAsia="pt-BR"/>
         </w:rPr>
+        <w:lastRenderedPageBreak/>
         <w:t>Importante</w:t>
       </w:r>
       <w:r>
         <w:rPr>
           <w:rFonts w:ascii="Arial" w:eastAsia="Times New Roman" w:hAnsi="Arial" w:cs="Arial"/>
-          <w:color w:val="7B7B7B"/>
-          <w:sz w:val="23"/>
-          <w:szCs w:val="23"/>
-          <w:lang w:eastAsia="pt-BR"/>
-        </w:rPr>
-        <w:t>: Um “</w:t>
+          <w:b/>
+          <w:color w:val="7B7B7B"/>
+          <w:sz w:val="23"/>
+          <w:szCs w:val="23"/>
+          <w:lang w:eastAsia="pt-BR"/>
+        </w:rPr>
+        <w:t xml:space="preserve">: </w:t>
+      </w:r>
+      <w:r>
+        <w:rPr>
+          <w:rFonts w:ascii="Arial" w:eastAsia="Times New Roman" w:hAnsi="Arial" w:cs="Arial"/>
+          <w:color w:val="7B7B7B"/>
+          <w:sz w:val="23"/>
+          <w:szCs w:val="23"/>
+          <w:lang w:eastAsia="pt-BR"/>
+        </w:rPr>
+        <w:t xml:space="preserve">Na fase de organização, o jogador pode passar um </w:t>
       </w:r>
       <w:r>
         <w:rPr>
@@ -10580,60 +10734,67 @@
           <w:szCs w:val="23"/>
           <w:lang w:eastAsia="pt-BR"/>
         </w:rPr>
-        <w:t xml:space="preserve"> de jornada” após ser destruído, sempre será removido de jogo.</w:t>
-      </w:r>
-    </w:p>
-    <w:p>
-      <w:pPr>
-        <w:shd w:val="clear" w:color="auto" w:fill="FFFFFF"/>
-        <w:spacing w:before="225" w:line="240" w:lineRule="auto"/>
-        <w:ind w:left="360"/>
-        <w:jc w:val="both"/>
-        <w:outlineLvl w:val="0"/>
-        <w:rPr>
-          <w:rFonts w:ascii="Arial" w:eastAsia="Times New Roman" w:hAnsi="Arial" w:cs="Arial"/>
-          <w:color w:val="7B7B7B"/>
-          <w:sz w:val="23"/>
-          <w:szCs w:val="23"/>
-          <w:lang w:eastAsia="pt-BR"/>
-        </w:rPr>
-      </w:pPr>
-    </w:p>
-    <w:p>
-      <w:pPr>
-        <w:shd w:val="clear" w:color="auto" w:fill="FFFFFF"/>
-        <w:spacing w:before="225" w:line="240" w:lineRule="auto"/>
-        <w:ind w:left="360"/>
-        <w:jc w:val="both"/>
-        <w:outlineLvl w:val="0"/>
-        <w:rPr>
-          <w:rFonts w:ascii="Arial" w:eastAsia="Times New Roman" w:hAnsi="Arial" w:cs="Arial"/>
-          <w:color w:val="7B7B7B"/>
-          <w:sz w:val="23"/>
-          <w:szCs w:val="23"/>
-          <w:lang w:eastAsia="pt-BR"/>
-        </w:rPr>
-      </w:pPr>
-      <w:r>
-        <w:rPr>
-          <w:rFonts w:ascii="Arial" w:eastAsia="Times New Roman" w:hAnsi="Arial" w:cs="Arial"/>
-          <w:b/>
-          <w:color w:val="7B7B7B"/>
-          <w:sz w:val="23"/>
-          <w:szCs w:val="23"/>
-          <w:lang w:eastAsia="pt-BR"/>
-        </w:rPr>
-        <w:t>Equipamento</w:t>
-      </w:r>
-      <w:r>
-        <w:rPr>
-          <w:rFonts w:ascii="Arial" w:eastAsia="Times New Roman" w:hAnsi="Arial" w:cs="Arial"/>
-          <w:color w:val="7B7B7B"/>
-          <w:sz w:val="23"/>
-          <w:szCs w:val="23"/>
-          <w:lang w:eastAsia="pt-BR"/>
-        </w:rPr>
-        <w:t>:</w:t>
+        <w:t xml:space="preserve"> para um outro personagem válido </w:t>
+      </w:r>
+      <w:r>
+        <w:rPr>
+          <w:rFonts w:ascii="Arial" w:eastAsia="Times New Roman" w:hAnsi="Arial" w:cs="Arial"/>
+          <w:color w:val="7B7B7B"/>
+          <w:sz w:val="23"/>
+          <w:szCs w:val="23"/>
+          <w:lang w:eastAsia="pt-BR"/>
+        </w:rPr>
+        <w:t xml:space="preserve">que esteja </w:t>
+      </w:r>
+      <w:r>
+        <w:rPr>
+          <w:rFonts w:ascii="Arial" w:eastAsia="Times New Roman" w:hAnsi="Arial" w:cs="Arial"/>
+          <w:color w:val="7B7B7B"/>
+          <w:sz w:val="23"/>
+          <w:szCs w:val="23"/>
+          <w:lang w:eastAsia="pt-BR"/>
+        </w:rPr>
+        <w:t xml:space="preserve">no mesmo território sem </w:t>
+      </w:r>
+      <w:r>
+        <w:rPr>
+          <w:rFonts w:ascii="Arial" w:eastAsia="Times New Roman" w:hAnsi="Arial" w:cs="Arial"/>
+          <w:color w:val="7B7B7B"/>
+          <w:sz w:val="23"/>
+          <w:szCs w:val="23"/>
+          <w:lang w:eastAsia="pt-BR"/>
+        </w:rPr>
+        <w:t xml:space="preserve">ter que </w:t>
+      </w:r>
+      <w:r>
+        <w:rPr>
+          <w:rFonts w:ascii="Arial" w:eastAsia="Times New Roman" w:hAnsi="Arial" w:cs="Arial"/>
+          <w:color w:val="7B7B7B"/>
+          <w:sz w:val="23"/>
+          <w:szCs w:val="23"/>
+          <w:lang w:eastAsia="pt-BR"/>
+        </w:rPr>
+        <w:t xml:space="preserve">pagar </w:t>
+      </w:r>
+      <w:r>
+        <w:rPr>
+          <w:rFonts w:ascii="Arial" w:eastAsia="Times New Roman" w:hAnsi="Arial" w:cs="Arial"/>
+          <w:color w:val="7B7B7B"/>
+          <w:sz w:val="23"/>
+          <w:szCs w:val="23"/>
+          <w:lang w:eastAsia="pt-BR"/>
+        </w:rPr>
+        <w:t>o custo novamente</w:t>
+      </w:r>
+      <w:r>
+        <w:rPr>
+          <w:rFonts w:ascii="Arial" w:eastAsia="Times New Roman" w:hAnsi="Arial" w:cs="Arial"/>
+          <w:color w:val="7B7B7B"/>
+          <w:sz w:val="23"/>
+          <w:szCs w:val="23"/>
+          <w:lang w:eastAsia="pt-BR"/>
+        </w:rPr>
+        <w:t>.</w:t>
       </w:r>
     </w:p>
     <w:p>
@@ -10653,6 +10814,115 @@
       <w:r>
         <w:rPr>
           <w:rFonts w:ascii="Arial" w:eastAsia="Times New Roman" w:hAnsi="Arial" w:cs="Arial"/>
+          <w:b/>
+          <w:color w:val="7B7B7B"/>
+          <w:sz w:val="23"/>
+          <w:szCs w:val="23"/>
+          <w:lang w:eastAsia="pt-BR"/>
+        </w:rPr>
+        <w:t>Importante</w:t>
+      </w:r>
+      <w:r>
+        <w:rPr>
+          <w:rFonts w:ascii="Arial" w:eastAsia="Times New Roman" w:hAnsi="Arial" w:cs="Arial"/>
+          <w:color w:val="7B7B7B"/>
+          <w:sz w:val="23"/>
+          <w:szCs w:val="23"/>
+          <w:lang w:eastAsia="pt-BR"/>
+        </w:rPr>
+        <w:t>: Um “</w:t>
+      </w:r>
+      <w:r>
+        <w:rPr>
+          <w:rFonts w:ascii="Arial" w:eastAsia="Times New Roman" w:hAnsi="Arial" w:cs="Arial"/>
+          <w:color w:val="7B7B7B"/>
+          <w:sz w:val="23"/>
+          <w:szCs w:val="23"/>
+          <w:lang w:eastAsia="pt-BR"/>
+        </w:rPr>
+        <w:t>monstro</w:t>
+      </w:r>
+      <w:r>
+        <w:rPr>
+          <w:rFonts w:ascii="Arial" w:eastAsia="Times New Roman" w:hAnsi="Arial" w:cs="Arial"/>
+          <w:color w:val="7B7B7B"/>
+          <w:sz w:val="23"/>
+          <w:szCs w:val="23"/>
+          <w:lang w:eastAsia="pt-BR"/>
+        </w:rPr>
+        <w:t xml:space="preserve"> de jornada” após ser destruído, sempre será removido de jogo.</w:t>
+      </w:r>
+    </w:p>
+    <w:p>
+      <w:pPr>
+        <w:shd w:val="clear" w:color="auto" w:fill="FFFFFF"/>
+        <w:spacing w:before="225" w:line="240" w:lineRule="auto"/>
+        <w:ind w:left="360"/>
+        <w:jc w:val="both"/>
+        <w:outlineLvl w:val="0"/>
+        <w:rPr>
+          <w:rFonts w:ascii="Arial" w:eastAsia="Times New Roman" w:hAnsi="Arial" w:cs="Arial"/>
+          <w:color w:val="7B7B7B"/>
+          <w:sz w:val="23"/>
+          <w:szCs w:val="23"/>
+          <w:lang w:eastAsia="pt-BR"/>
+        </w:rPr>
+      </w:pPr>
+    </w:p>
+    <w:p>
+      <w:pPr>
+        <w:shd w:val="clear" w:color="auto" w:fill="FFFFFF"/>
+        <w:spacing w:before="225" w:line="240" w:lineRule="auto"/>
+        <w:ind w:left="360"/>
+        <w:jc w:val="both"/>
+        <w:outlineLvl w:val="0"/>
+        <w:rPr>
+          <w:rFonts w:ascii="Arial" w:eastAsia="Times New Roman" w:hAnsi="Arial" w:cs="Arial"/>
+          <w:color w:val="7B7B7B"/>
+          <w:sz w:val="23"/>
+          <w:szCs w:val="23"/>
+          <w:lang w:eastAsia="pt-BR"/>
+        </w:rPr>
+      </w:pPr>
+      <w:r>
+        <w:rPr>
+          <w:rFonts w:ascii="Arial" w:eastAsia="Times New Roman" w:hAnsi="Arial" w:cs="Arial"/>
+          <w:b/>
+          <w:color w:val="7B7B7B"/>
+          <w:sz w:val="23"/>
+          <w:szCs w:val="23"/>
+          <w:lang w:eastAsia="pt-BR"/>
+        </w:rPr>
+        <w:t>Equipamento</w:t>
+      </w:r>
+      <w:r>
+        <w:rPr>
+          <w:rFonts w:ascii="Arial" w:eastAsia="Times New Roman" w:hAnsi="Arial" w:cs="Arial"/>
+          <w:color w:val="7B7B7B"/>
+          <w:sz w:val="23"/>
+          <w:szCs w:val="23"/>
+          <w:lang w:eastAsia="pt-BR"/>
+        </w:rPr>
+        <w:t>:</w:t>
+      </w:r>
+    </w:p>
+    <w:p>
+      <w:pPr>
+        <w:shd w:val="clear" w:color="auto" w:fill="FFFFFF"/>
+        <w:spacing w:after="300" w:line="240" w:lineRule="auto"/>
+        <w:ind w:left="360" w:firstLine="348"/>
+        <w:jc w:val="both"/>
+        <w:rPr>
+          <w:rFonts w:ascii="Arial" w:eastAsia="Times New Roman" w:hAnsi="Arial" w:cs="Arial"/>
+          <w:color w:val="7B7B7B"/>
+          <w:sz w:val="23"/>
+          <w:szCs w:val="23"/>
+          <w:lang w:eastAsia="pt-BR"/>
+        </w:rPr>
+      </w:pPr>
+      <w:r>
+        <w:rPr>
+          <w:rFonts w:ascii="Arial" w:eastAsia="Times New Roman" w:hAnsi="Arial" w:cs="Arial"/>
           <w:color w:val="7B7B7B"/>
           <w:sz w:val="23"/>
           <w:szCs w:val="23"/>
@@ -10708,18 +10978,7 @@
           <w:szCs w:val="23"/>
           <w:lang w:eastAsia="pt-BR"/>
         </w:rPr>
-        <w:t xml:space="preserve">, assim </w:t>
-      </w:r>
-      <w:r>
-        <w:rPr>
-          <w:rFonts w:ascii="Arial" w:eastAsia="Times New Roman" w:hAnsi="Arial" w:cs="Arial"/>
-          <w:color w:val="7B7B7B"/>
-          <w:sz w:val="23"/>
-          <w:szCs w:val="23"/>
-          <w:lang w:eastAsia="pt-BR"/>
-        </w:rPr>
-        <w:lastRenderedPageBreak/>
-        <w:t xml:space="preserve">como as magias. A maioria dos </w:t>
+        <w:t xml:space="preserve">, assim como as magias. A maioria dos </w:t>
       </w:r>
       <w:r>
         <w:rPr>
@@ -10943,7 +11202,8 @@
       <w:pPr>
         <w:shd w:val="clear" w:color="auto" w:fill="FFFFFF"/>
         <w:spacing w:after="300" w:line="240" w:lineRule="auto"/>
-        <w:ind w:left="1068"/>
+        <w:ind w:left="360" w:firstLine="348"/>
+        <w:jc w:val="both"/>
         <w:rPr>
           <w:rFonts w:ascii="Arial" w:eastAsia="Times New Roman" w:hAnsi="Arial" w:cs="Arial"/>
           <w:color w:val="7B7B7B"/>
@@ -10966,6 +11226,7 @@
       <w:r>
         <w:rPr>
           <w:rFonts w:ascii="Arial" w:eastAsia="Times New Roman" w:hAnsi="Arial" w:cs="Arial"/>
+          <w:b/>
           <w:color w:val="7B7B7B"/>
           <w:sz w:val="23"/>
           <w:szCs w:val="23"/>
@@ -10981,17 +11242,87 @@
           <w:szCs w:val="23"/>
           <w:lang w:eastAsia="pt-BR"/>
         </w:rPr>
-        <w:t>Em qualquer momento o jogador pode descartar um e</w:t>
-      </w:r>
-      <w:r>
-        <w:rPr>
-          <w:rFonts w:ascii="Arial" w:eastAsia="Times New Roman" w:hAnsi="Arial" w:cs="Arial"/>
-          <w:color w:val="7B7B7B"/>
-          <w:sz w:val="23"/>
-          <w:szCs w:val="23"/>
-          <w:lang w:eastAsia="pt-BR"/>
-        </w:rPr>
-        <w:t>quipamento para anexar um outro no personagem.</w:t>
+        <w:t xml:space="preserve">Na fase de organização, o jogador pode passar um </w:t>
+      </w:r>
+      <w:r>
+        <w:rPr>
+          <w:rFonts w:ascii="Arial" w:eastAsia="Times New Roman" w:hAnsi="Arial" w:cs="Arial"/>
+          <w:color w:val="7B7B7B"/>
+          <w:sz w:val="23"/>
+          <w:szCs w:val="23"/>
+          <w:lang w:eastAsia="pt-BR"/>
+        </w:rPr>
+        <w:t>equipamento</w:t>
+      </w:r>
+      <w:r>
+        <w:rPr>
+          <w:rFonts w:ascii="Arial" w:eastAsia="Times New Roman" w:hAnsi="Arial" w:cs="Arial"/>
+          <w:color w:val="7B7B7B"/>
+          <w:sz w:val="23"/>
+          <w:szCs w:val="23"/>
+          <w:lang w:eastAsia="pt-BR"/>
+        </w:rPr>
+        <w:t xml:space="preserve"> para um outro personagem válido </w:t>
+      </w:r>
+      <w:r>
+        <w:rPr>
+          <w:rFonts w:ascii="Arial" w:eastAsia="Times New Roman" w:hAnsi="Arial" w:cs="Arial"/>
+          <w:color w:val="7B7B7B"/>
+          <w:sz w:val="23"/>
+          <w:szCs w:val="23"/>
+          <w:lang w:eastAsia="pt-BR"/>
+        </w:rPr>
+        <w:t xml:space="preserve">que esteja </w:t>
+      </w:r>
+      <w:r>
+        <w:rPr>
+          <w:rFonts w:ascii="Arial" w:eastAsia="Times New Roman" w:hAnsi="Arial" w:cs="Arial"/>
+          <w:color w:val="7B7B7B"/>
+          <w:sz w:val="23"/>
+          <w:szCs w:val="23"/>
+          <w:lang w:eastAsia="pt-BR"/>
+        </w:rPr>
+        <w:t xml:space="preserve">no mesmo território sem </w:t>
+      </w:r>
+      <w:r>
+        <w:rPr>
+          <w:rFonts w:ascii="Arial" w:eastAsia="Times New Roman" w:hAnsi="Arial" w:cs="Arial"/>
+          <w:color w:val="7B7B7B"/>
+          <w:sz w:val="23"/>
+          <w:szCs w:val="23"/>
+          <w:lang w:eastAsia="pt-BR"/>
+        </w:rPr>
+        <w:t xml:space="preserve">ter que </w:t>
+      </w:r>
+      <w:r>
+        <w:rPr>
+          <w:rFonts w:ascii="Arial" w:eastAsia="Times New Roman" w:hAnsi="Arial" w:cs="Arial"/>
+          <w:color w:val="7B7B7B"/>
+          <w:sz w:val="23"/>
+          <w:szCs w:val="23"/>
+          <w:lang w:eastAsia="pt-BR"/>
+        </w:rPr>
+        <w:t xml:space="preserve">pagar </w:t>
+      </w:r>
+      <w:r>
+        <w:rPr>
+          <w:rFonts w:ascii="Arial" w:eastAsia="Times New Roman" w:hAnsi="Arial" w:cs="Arial"/>
+          <w:color w:val="7B7B7B"/>
+          <w:sz w:val="23"/>
+          <w:szCs w:val="23"/>
+          <w:lang w:eastAsia="pt-BR"/>
+        </w:rPr>
+        <w:t>o custo novamente</w:t>
+      </w:r>
+      <w:r>
+        <w:rPr>
+          <w:rFonts w:ascii="Arial" w:eastAsia="Times New Roman" w:hAnsi="Arial" w:cs="Arial"/>
+          <w:color w:val="7B7B7B"/>
+          <w:sz w:val="23"/>
+          <w:szCs w:val="23"/>
+          <w:lang w:eastAsia="pt-BR"/>
+        </w:rPr>
+        <w:t>.</w:t>
       </w:r>
     </w:p>
     <w:p>
@@ -11273,17 +11604,37 @@
           <w:szCs w:val="23"/>
           <w:lang w:eastAsia="pt-BR"/>
         </w:rPr>
-        <w:t>, onde um marcador de cristal de mana pode ser colocado sobre a carta</w:t>
-      </w:r>
-      <w:r>
-        <w:rPr>
-          <w:rFonts w:ascii="Arial" w:eastAsia="Times New Roman" w:hAnsi="Arial" w:cs="Arial"/>
-          <w:color w:val="7B7B7B"/>
-          <w:sz w:val="23"/>
-          <w:szCs w:val="23"/>
-          <w:lang w:eastAsia="pt-BR"/>
-        </w:rPr>
-        <w:t xml:space="preserve"> e toda vez que o jogador utilizar o efeito da magia, a este cristal de mana precisa ser gasto (removido de jogo).</w:t>
+        <w:t xml:space="preserve"> e para utilizar o efeito da magia</w:t>
+      </w:r>
+      <w:r>
+        <w:rPr>
+          <w:rFonts w:ascii="Arial" w:eastAsia="Times New Roman" w:hAnsi="Arial" w:cs="Arial"/>
+          <w:color w:val="7B7B7B"/>
+          <w:sz w:val="23"/>
+          <w:szCs w:val="23"/>
+          <w:lang w:eastAsia="pt-BR"/>
+        </w:rPr>
+        <w:t xml:space="preserve"> este </w:t>
+      </w:r>
+      <w:r>
+        <w:rPr>
+          <w:rFonts w:ascii="Arial" w:eastAsia="Times New Roman" w:hAnsi="Arial" w:cs="Arial"/>
+          <w:color w:val="7B7B7B"/>
+          <w:sz w:val="23"/>
+          <w:szCs w:val="23"/>
+          <w:lang w:eastAsia="pt-BR"/>
+        </w:rPr>
+        <w:t xml:space="preserve">custo </w:t>
+      </w:r>
+      <w:r>
+        <w:rPr>
+          <w:rFonts w:ascii="Arial" w:eastAsia="Times New Roman" w:hAnsi="Arial" w:cs="Arial"/>
+          <w:color w:val="7B7B7B"/>
+          <w:sz w:val="23"/>
+          <w:szCs w:val="23"/>
+          <w:lang w:eastAsia="pt-BR"/>
+        </w:rPr>
+        <w:t>cristal de mana precisa ser gasto (removido de jogo).</w:t>
       </w:r>
     </w:p>
     <w:p>
@@ -11295,21 +11646,34 @@
         <w:outlineLvl w:val="0"/>
         <w:rPr>
           <w:rFonts w:ascii="Arial" w:eastAsia="Times New Roman" w:hAnsi="Arial" w:cs="Arial"/>
-          <w:color w:val="7B7B7B"/>
-          <w:sz w:val="23"/>
-          <w:szCs w:val="23"/>
-          <w:lang w:eastAsia="pt-BR"/>
-        </w:rPr>
-      </w:pPr>
-      <w:r>
-        <w:rPr>
-          <w:rFonts w:ascii="Arial" w:eastAsia="Times New Roman" w:hAnsi="Arial" w:cs="Arial"/>
-          <w:color w:val="7B7B7B"/>
-          <w:sz w:val="23"/>
-          <w:szCs w:val="23"/>
-          <w:lang w:eastAsia="pt-BR"/>
-        </w:rPr>
-        <w:t>Toda vez que uma magia vai para o jogo e é anexada a um personagem ela já vai carregada por completo de cristais de mana.</w:t>
+          <w:b/>
+          <w:color w:val="7B7B7B"/>
+          <w:sz w:val="23"/>
+          <w:szCs w:val="23"/>
+          <w:lang w:eastAsia="pt-BR"/>
+        </w:rPr>
+      </w:pPr>
+      <w:r>
+        <w:rPr>
+          <w:rFonts w:ascii="Arial" w:eastAsia="Times New Roman" w:hAnsi="Arial" w:cs="Arial"/>
+          <w:b/>
+          <w:color w:val="7B7B7B"/>
+          <w:sz w:val="23"/>
+          <w:szCs w:val="23"/>
+          <w:lang w:eastAsia="pt-BR"/>
+        </w:rPr>
+        <w:t>Utilizando</w:t>
+      </w:r>
+      <w:r>
+        <w:rPr>
+          <w:rFonts w:ascii="Arial" w:eastAsia="Times New Roman" w:hAnsi="Arial" w:cs="Arial"/>
+          <w:b/>
+          <w:color w:val="7B7B7B"/>
+          <w:sz w:val="23"/>
+          <w:szCs w:val="23"/>
+          <w:lang w:eastAsia="pt-BR"/>
+        </w:rPr>
+        <w:t xml:space="preserve"> magias:</w:t>
       </w:r>
     </w:p>
     <w:p>
@@ -11321,23 +11685,63 @@
         <w:outlineLvl w:val="0"/>
         <w:rPr>
           <w:rFonts w:ascii="Arial" w:eastAsia="Times New Roman" w:hAnsi="Arial" w:cs="Arial"/>
-          <w:b/>
-          <w:color w:val="7B7B7B"/>
-          <w:sz w:val="23"/>
-          <w:szCs w:val="23"/>
-          <w:lang w:eastAsia="pt-BR"/>
-        </w:rPr>
-      </w:pPr>
-      <w:r>
-        <w:rPr>
-          <w:rFonts w:ascii="Arial" w:eastAsia="Times New Roman" w:hAnsi="Arial" w:cs="Arial"/>
-          <w:b/>
-          <w:color w:val="7B7B7B"/>
-          <w:sz w:val="23"/>
-          <w:szCs w:val="23"/>
-          <w:lang w:eastAsia="pt-BR"/>
-        </w:rPr>
-        <w:t>Recarregando magias:</w:t>
+          <w:color w:val="7B7B7B"/>
+          <w:sz w:val="23"/>
+          <w:szCs w:val="23"/>
+          <w:lang w:eastAsia="pt-BR"/>
+        </w:rPr>
+      </w:pPr>
+      <w:r>
+        <w:rPr>
+          <w:rFonts w:ascii="Arial" w:eastAsia="Times New Roman" w:hAnsi="Arial" w:cs="Arial"/>
+          <w:b/>
+          <w:color w:val="7B7B7B"/>
+          <w:sz w:val="23"/>
+          <w:szCs w:val="23"/>
+          <w:lang w:eastAsia="pt-BR"/>
+        </w:rPr>
+        <w:t xml:space="preserve">Na fase </w:t>
+      </w:r>
+      <w:r>
+        <w:rPr>
+          <w:rFonts w:ascii="Arial" w:eastAsia="Times New Roman" w:hAnsi="Arial" w:cs="Arial"/>
+          <w:b/>
+          <w:color w:val="7B7B7B"/>
+          <w:sz w:val="23"/>
+          <w:szCs w:val="23"/>
+          <w:lang w:eastAsia="pt-BR"/>
+        </w:rPr>
+        <w:t>indicada na carta de magia:</w:t>
+      </w:r>
+      <w:r>
+        <w:rPr>
+          <w:rFonts w:ascii="Arial" w:eastAsia="Times New Roman" w:hAnsi="Arial" w:cs="Arial"/>
+          <w:color w:val="7B7B7B"/>
+          <w:sz w:val="23"/>
+          <w:szCs w:val="23"/>
+          <w:lang w:eastAsia="pt-BR"/>
+        </w:rPr>
+        <w:t xml:space="preserve"> o jogador </w:t>
+      </w:r>
+      <w:r>
+        <w:rPr>
+          <w:rFonts w:ascii="Arial" w:eastAsia="Times New Roman" w:hAnsi="Arial" w:cs="Arial"/>
+          <w:color w:val="7B7B7B"/>
+          <w:sz w:val="23"/>
+          <w:szCs w:val="23"/>
+          <w:lang w:eastAsia="pt-BR"/>
+        </w:rPr>
+        <w:t>remove de jogo (retira dos territórios) a quantidade de cristais impresso na carta e ativa o seu efeito</w:t>
+      </w:r>
+      <w:r>
+        <w:rPr>
+          <w:rFonts w:ascii="Arial" w:eastAsia="Times New Roman" w:hAnsi="Arial" w:cs="Arial"/>
+          <w:color w:val="7B7B7B"/>
+          <w:sz w:val="23"/>
+          <w:szCs w:val="23"/>
+          <w:lang w:eastAsia="pt-BR"/>
+        </w:rPr>
+        <w:t>.</w:t>
       </w:r>
     </w:p>
     <w:p>
@@ -11358,95 +11762,12 @@
       <w:r>
         <w:rPr>
           <w:rFonts w:ascii="Arial" w:eastAsia="Times New Roman" w:hAnsi="Arial" w:cs="Arial"/>
-          <w:b/>
-          <w:color w:val="7B7B7B"/>
-          <w:sz w:val="23"/>
-          <w:szCs w:val="23"/>
-          <w:lang w:eastAsia="pt-BR"/>
-        </w:rPr>
-        <w:t>Na fase de atualização</w:t>
-      </w:r>
-      <w:r>
-        <w:rPr>
-          <w:rFonts w:ascii="Arial" w:eastAsia="Times New Roman" w:hAnsi="Arial" w:cs="Arial"/>
-          <w:color w:val="7B7B7B"/>
-          <w:sz w:val="23"/>
-          <w:szCs w:val="23"/>
-          <w:lang w:eastAsia="pt-BR"/>
-        </w:rPr>
-        <w:t xml:space="preserve"> o jogador pode recarregar</w:t>
-      </w:r>
-      <w:r>
-        <w:rPr>
-          <w:rFonts w:ascii="Arial" w:eastAsia="Times New Roman" w:hAnsi="Arial" w:cs="Arial"/>
-          <w:color w:val="7B7B7B"/>
-          <w:sz w:val="23"/>
-          <w:szCs w:val="23"/>
-          <w:lang w:eastAsia="pt-BR"/>
-        </w:rPr>
-        <w:t xml:space="preserve"> quantas magias desejar</w:t>
-      </w:r>
-      <w:r>
-        <w:rPr>
-          <w:rFonts w:ascii="Arial" w:eastAsia="Times New Roman" w:hAnsi="Arial" w:cs="Arial"/>
-          <w:color w:val="7B7B7B"/>
-          <w:sz w:val="23"/>
-          <w:szCs w:val="23"/>
-          <w:lang w:eastAsia="pt-BR"/>
-        </w:rPr>
-        <w:t>, basta retirar os cristais de mana dos territórios e adicionar sobre a carta de magia (libera espaços para extração no território, porém cristais de mana nas magias não são contabilizados no balanço).</w:t>
-      </w:r>
-    </w:p>
-    <w:p>
-      <w:pPr>
-        <w:shd w:val="clear" w:color="auto" w:fill="FFFFFF"/>
-        <w:spacing w:before="225" w:line="240" w:lineRule="auto"/>
-        <w:ind w:left="360"/>
-        <w:jc w:val="both"/>
-        <w:outlineLvl w:val="0"/>
-        <w:rPr>
-          <w:rFonts w:ascii="Arial" w:eastAsia="Times New Roman" w:hAnsi="Arial" w:cs="Arial"/>
-          <w:color w:val="7B7B7B"/>
-          <w:sz w:val="23"/>
-          <w:szCs w:val="23"/>
-          <w:lang w:eastAsia="pt-BR"/>
-        </w:rPr>
-      </w:pPr>
-      <w:r>
-        <w:rPr>
-          <w:rFonts w:ascii="Arial" w:eastAsia="Times New Roman" w:hAnsi="Arial" w:cs="Arial"/>
           <w:color w:val="7B7B7B"/>
           <w:sz w:val="23"/>
           <w:szCs w:val="23"/>
           <w:lang w:eastAsia="pt-BR"/>
         </w:rPr>
         <w:t>Várias magias podem ser anexas a um personagem, basta que a unidade tenha capacidade de Sintonização suficiente para absorvê-la.</w:t>
-      </w:r>
-    </w:p>
-    <w:p>
-      <w:pPr>
-        <w:shd w:val="clear" w:color="auto" w:fill="FFFFFF"/>
-        <w:spacing w:before="225" w:line="240" w:lineRule="auto"/>
-        <w:ind w:left="360"/>
-        <w:jc w:val="both"/>
-        <w:outlineLvl w:val="0"/>
-        <w:rPr>
-          <w:rFonts w:ascii="Arial" w:eastAsia="Times New Roman" w:hAnsi="Arial" w:cs="Arial"/>
-          <w:color w:val="7B7B7B"/>
-          <w:sz w:val="23"/>
-          <w:szCs w:val="23"/>
-          <w:lang w:eastAsia="pt-BR"/>
-        </w:rPr>
-      </w:pPr>
-      <w:r>
-        <w:rPr>
-          <w:rFonts w:ascii="Arial" w:eastAsia="Times New Roman" w:hAnsi="Arial" w:cs="Arial"/>
-          <w:color w:val="7B7B7B"/>
-          <w:sz w:val="23"/>
-          <w:szCs w:val="23"/>
-          <w:lang w:eastAsia="pt-BR"/>
-        </w:rPr>
-        <w:t>Uma magia não pode ser recarregada por cristais de mana que não sejam de territórios.</w:t>
       </w:r>
     </w:p>
     <w:p>
@@ -11454,6 +11775,7 @@
         <w:shd w:val="clear" w:color="auto" w:fill="FFFFFF"/>
         <w:spacing w:after="300" w:line="240" w:lineRule="auto"/>
         <w:ind w:left="360"/>
+        <w:jc w:val="both"/>
         <w:rPr>
           <w:rFonts w:ascii="Arial" w:eastAsia="Times New Roman" w:hAnsi="Arial" w:cs="Arial"/>
           <w:color w:val="7B7B7B"/>
@@ -11476,12 +11798,23 @@
       <w:r>
         <w:rPr>
           <w:rFonts w:ascii="Arial" w:eastAsia="Times New Roman" w:hAnsi="Arial" w:cs="Arial"/>
-          <w:color w:val="7B7B7B"/>
-          <w:sz w:val="23"/>
-          <w:szCs w:val="23"/>
-          <w:lang w:eastAsia="pt-BR"/>
-        </w:rPr>
-        <w:t>: Em qualquer momento o jogador pode descartar um</w:t>
+          <w:b/>
+          <w:color w:val="7B7B7B"/>
+          <w:sz w:val="23"/>
+          <w:szCs w:val="23"/>
+          <w:lang w:eastAsia="pt-BR"/>
+        </w:rPr>
+        <w:t xml:space="preserve">: </w:t>
+      </w:r>
+      <w:r>
+        <w:rPr>
+          <w:rFonts w:ascii="Arial" w:eastAsia="Times New Roman" w:hAnsi="Arial" w:cs="Arial"/>
+          <w:color w:val="7B7B7B"/>
+          <w:sz w:val="23"/>
+          <w:szCs w:val="23"/>
+          <w:lang w:eastAsia="pt-BR"/>
+        </w:rPr>
+        <w:t>Na fase de organização, o jogador pode passar um</w:t>
       </w:r>
       <w:r>
         <w:rPr>
@@ -11521,27 +11854,67 @@
           <w:szCs w:val="23"/>
           <w:lang w:eastAsia="pt-BR"/>
         </w:rPr>
-        <w:t xml:space="preserve"> para anexar </w:t>
-      </w:r>
-      <w:r>
-        <w:rPr>
-          <w:rFonts w:ascii="Arial" w:eastAsia="Times New Roman" w:hAnsi="Arial" w:cs="Arial"/>
-          <w:color w:val="7B7B7B"/>
-          <w:sz w:val="23"/>
-          <w:szCs w:val="23"/>
-          <w:lang w:eastAsia="pt-BR"/>
-        </w:rPr>
-        <w:t>outra</w:t>
-      </w:r>
-      <w:r>
-        <w:rPr>
-          <w:rFonts w:ascii="Arial" w:eastAsia="Times New Roman" w:hAnsi="Arial" w:cs="Arial"/>
-          <w:color w:val="7B7B7B"/>
-          <w:sz w:val="23"/>
-          <w:szCs w:val="23"/>
-          <w:lang w:eastAsia="pt-BR"/>
-        </w:rPr>
-        <w:t xml:space="preserve"> no personagem</w:t>
+        <w:t xml:space="preserve"> para um outro personagem válido </w:t>
+      </w:r>
+      <w:r>
+        <w:rPr>
+          <w:rFonts w:ascii="Arial" w:eastAsia="Times New Roman" w:hAnsi="Arial" w:cs="Arial"/>
+          <w:color w:val="7B7B7B"/>
+          <w:sz w:val="23"/>
+          <w:szCs w:val="23"/>
+          <w:lang w:eastAsia="pt-BR"/>
+        </w:rPr>
+        <w:t xml:space="preserve">que esteja </w:t>
+      </w:r>
+      <w:r>
+        <w:rPr>
+          <w:rFonts w:ascii="Arial" w:eastAsia="Times New Roman" w:hAnsi="Arial" w:cs="Arial"/>
+          <w:color w:val="7B7B7B"/>
+          <w:sz w:val="23"/>
+          <w:szCs w:val="23"/>
+          <w:lang w:eastAsia="pt-BR"/>
+        </w:rPr>
+        <w:t xml:space="preserve">no mesmo território sem </w:t>
+      </w:r>
+      <w:r>
+        <w:rPr>
+          <w:rFonts w:ascii="Arial" w:eastAsia="Times New Roman" w:hAnsi="Arial" w:cs="Arial"/>
+          <w:color w:val="7B7B7B"/>
+          <w:sz w:val="23"/>
+          <w:szCs w:val="23"/>
+          <w:lang w:eastAsia="pt-BR"/>
+        </w:rPr>
+        <w:t xml:space="preserve">ter que </w:t>
+      </w:r>
+      <w:r>
+        <w:rPr>
+          <w:rFonts w:ascii="Arial" w:eastAsia="Times New Roman" w:hAnsi="Arial" w:cs="Arial"/>
+          <w:color w:val="7B7B7B"/>
+          <w:sz w:val="23"/>
+          <w:szCs w:val="23"/>
+          <w:lang w:eastAsia="pt-BR"/>
+        </w:rPr>
+        <w:t xml:space="preserve">pagar </w:t>
+      </w:r>
+      <w:r>
+        <w:rPr>
+          <w:rFonts w:ascii="Arial" w:eastAsia="Times New Roman" w:hAnsi="Arial" w:cs="Arial"/>
+          <w:color w:val="7B7B7B"/>
+          <w:sz w:val="23"/>
+          <w:szCs w:val="23"/>
+          <w:lang w:eastAsia="pt-BR"/>
+        </w:rPr>
+        <w:t>o custo novamente</w:t>
+      </w:r>
+      <w:r>
+        <w:rPr>
+          <w:rFonts w:ascii="Arial" w:eastAsia="Times New Roman" w:hAnsi="Arial" w:cs="Arial"/>
+          <w:color w:val="7B7B7B"/>
+          <w:sz w:val="23"/>
+          <w:szCs w:val="23"/>
+          <w:lang w:eastAsia="pt-BR"/>
+        </w:rPr>
+        <w:t>.</w:t>
       </w:r>
     </w:p>
     <w:p>
@@ -11567,7 +11940,47 @@
           <w:szCs w:val="23"/>
           <w:lang w:eastAsia="pt-BR"/>
         </w:rPr>
-        <w:t xml:space="preserve">Algumas magias possuem habilidades que fazem com que elas sejam desanexadas após seu uso e sempre que isso acontecer a magia deverá ser retirada do personagem e colocada </w:t>
+        <w:t xml:space="preserve">Algumas magias possuem habilidades que fazem com que elas sejam </w:t>
+      </w:r>
+      <w:r>
+        <w:rPr>
+          <w:rFonts w:ascii="Arial" w:eastAsia="Times New Roman" w:hAnsi="Arial" w:cs="Arial"/>
+          <w:color w:val="7B7B7B"/>
+          <w:sz w:val="23"/>
+          <w:szCs w:val="23"/>
+          <w:lang w:eastAsia="pt-BR"/>
+        </w:rPr>
+        <w:t xml:space="preserve">descartadas e outras que sejam </w:t>
+      </w:r>
+      <w:r>
+        <w:rPr>
+          <w:rFonts w:ascii="Arial" w:eastAsia="Times New Roman" w:hAnsi="Arial" w:cs="Arial"/>
+          <w:color w:val="7B7B7B"/>
+          <w:sz w:val="23"/>
+          <w:szCs w:val="23"/>
+          <w:lang w:eastAsia="pt-BR"/>
+        </w:rPr>
+        <w:t xml:space="preserve">desanexadas após seu uso e sempre que </w:t>
+      </w:r>
+      <w:r>
+        <w:rPr>
+          <w:rFonts w:ascii="Arial" w:eastAsia="Times New Roman" w:hAnsi="Arial" w:cs="Arial"/>
+          <w:color w:val="7B7B7B"/>
+          <w:sz w:val="23"/>
+          <w:szCs w:val="23"/>
+          <w:lang w:eastAsia="pt-BR"/>
+        </w:rPr>
+        <w:t>esta última</w:t>
+      </w:r>
+      <w:r>
+        <w:rPr>
+          <w:rFonts w:ascii="Arial" w:eastAsia="Times New Roman" w:hAnsi="Arial" w:cs="Arial"/>
+          <w:color w:val="7B7B7B"/>
+          <w:sz w:val="23"/>
+          <w:szCs w:val="23"/>
+          <w:lang w:eastAsia="pt-BR"/>
+        </w:rPr>
+        <w:t xml:space="preserve"> acontecer a magia deverá ser retirada do personagem e colocada </w:t>
       </w:r>
       <w:r>
         <w:rPr>
@@ -11832,6 +12245,81 @@
     <w:p>
       <w:pPr>
         <w:shd w:val="clear" w:color="auto" w:fill="FFFFFF"/>
+        <w:spacing w:after="300" w:line="240" w:lineRule="auto"/>
+        <w:ind w:left="360"/>
+        <w:jc w:val="both"/>
+        <w:rPr>
+          <w:rFonts w:ascii="Arial" w:eastAsia="Times New Roman" w:hAnsi="Arial" w:cs="Arial"/>
+          <w:color w:val="7B7B7B"/>
+          <w:sz w:val="23"/>
+          <w:szCs w:val="23"/>
+          <w:lang w:eastAsia="pt-BR"/>
+        </w:rPr>
+      </w:pPr>
+      <w:r>
+        <w:rPr>
+          <w:rFonts w:ascii="Arial" w:eastAsia="Times New Roman" w:hAnsi="Arial" w:cs="Arial"/>
+          <w:b/>
+          <w:color w:val="7B7B7B"/>
+          <w:sz w:val="23"/>
+          <w:szCs w:val="23"/>
+          <w:lang w:eastAsia="pt-BR"/>
+        </w:rPr>
+        <w:t>Importante</w:t>
+      </w:r>
+      <w:r>
+        <w:rPr>
+          <w:rFonts w:ascii="Arial" w:eastAsia="Times New Roman" w:hAnsi="Arial" w:cs="Arial"/>
+          <w:b/>
+          <w:color w:val="7B7B7B"/>
+          <w:sz w:val="23"/>
+          <w:szCs w:val="23"/>
+          <w:lang w:eastAsia="pt-BR"/>
+        </w:rPr>
+        <w:t xml:space="preserve">: </w:t>
+      </w:r>
+      <w:r>
+        <w:rPr>
+          <w:rFonts w:ascii="Arial" w:eastAsia="Times New Roman" w:hAnsi="Arial" w:cs="Arial"/>
+          <w:color w:val="7B7B7B"/>
+          <w:sz w:val="23"/>
+          <w:szCs w:val="23"/>
+          <w:lang w:eastAsia="pt-BR"/>
+        </w:rPr>
+        <w:t xml:space="preserve">Na fase de organização, o jogador </w:t>
+      </w:r>
+      <w:r>
+        <w:rPr>
+          <w:rFonts w:ascii="Arial" w:eastAsia="Times New Roman" w:hAnsi="Arial" w:cs="Arial"/>
+          <w:color w:val="7B7B7B"/>
+          <w:sz w:val="23"/>
+          <w:szCs w:val="23"/>
+          <w:lang w:eastAsia="pt-BR"/>
+        </w:rPr>
+        <w:t xml:space="preserve">desanexar qualquer um dos anexos e enviar para  a zona de comando com a face voltada para baixo, caso haja espaço para isto. </w:t>
+      </w:r>
+    </w:p>
+    <w:p>
+      <w:pPr>
+        <w:shd w:val="clear" w:color="auto" w:fill="FFFFFF"/>
+        <w:spacing w:before="225" w:line="240" w:lineRule="auto"/>
+        <w:ind w:left="360"/>
+        <w:jc w:val="both"/>
+        <w:outlineLvl w:val="0"/>
+        <w:rPr>
+          <w:rFonts w:ascii="Arial" w:eastAsia="Times New Roman" w:hAnsi="Arial" w:cs="Arial"/>
+          <w:b/>
+          <w:i/>
+          <w:color w:val="7B7B7B"/>
+          <w:sz w:val="16"/>
+          <w:szCs w:val="16"/>
+          <w:lang w:eastAsia="pt-BR"/>
+        </w:rPr>
+      </w:pPr>
+    </w:p>
+    <w:p>
+      <w:pPr>
+        <w:shd w:val="clear" w:color="auto" w:fill="FFFFFF"/>
         <w:spacing w:before="225" w:line="240" w:lineRule="auto"/>
         <w:jc w:val="both"/>
         <w:outlineLvl w:val="0"/>
@@ -11937,7 +12425,27 @@
           <w:szCs w:val="23"/>
           <w:lang w:eastAsia="pt-BR"/>
         </w:rPr>
-        <w:t xml:space="preserve"> continuam sobre as magias).</w:t>
+        <w:t xml:space="preserve"> </w:t>
+      </w:r>
+      <w:r>
+        <w:rPr>
+          <w:rFonts w:ascii="Arial" w:eastAsia="Times New Roman" w:hAnsi="Arial" w:cs="Arial"/>
+          <w:color w:val="7B7B7B"/>
+          <w:sz w:val="23"/>
+          <w:szCs w:val="23"/>
+          <w:lang w:eastAsia="pt-BR"/>
+        </w:rPr>
+        <w:t>sobre os anexos são mantidos</w:t>
+      </w:r>
+      <w:r>
+        <w:rPr>
+          <w:rFonts w:ascii="Arial" w:eastAsia="Times New Roman" w:hAnsi="Arial" w:cs="Arial"/>
+          <w:color w:val="7B7B7B"/>
+          <w:sz w:val="23"/>
+          <w:szCs w:val="23"/>
+          <w:lang w:eastAsia="pt-BR"/>
+        </w:rPr>
+        <w:t>).</w:t>
       </w:r>
     </w:p>
     <w:p>
@@ -12051,7 +12559,17 @@
           <w:szCs w:val="23"/>
           <w:lang w:eastAsia="pt-BR"/>
         </w:rPr>
-        <w:t>compradas e ativadas na fase de organização</w:t>
+        <w:t>compradas ou</w:t>
+      </w:r>
+      <w:r>
+        <w:rPr>
+          <w:rFonts w:ascii="Arial" w:eastAsia="Times New Roman" w:hAnsi="Arial" w:cs="Arial"/>
+          <w:color w:val="7B7B7B"/>
+          <w:sz w:val="23"/>
+          <w:szCs w:val="23"/>
+          <w:lang w:eastAsia="pt-BR"/>
+        </w:rPr>
+        <w:t xml:space="preserve"> ativadas na fase de organização</w:t>
       </w:r>
       <w:r>
         <w:rPr>
@@ -12092,7 +12610,27 @@
           <w:szCs w:val="23"/>
           <w:lang w:eastAsia="pt-BR"/>
         </w:rPr>
-        <w:t>o o valor impresso na carta ou este jogador pode pagar 1 moeda para colocar em sua mão.</w:t>
+        <w:t xml:space="preserve">o o valor impresso na carta </w:t>
+      </w:r>
+      <w:r>
+        <w:rPr>
+          <w:rFonts w:ascii="Arial" w:eastAsia="Times New Roman" w:hAnsi="Arial" w:cs="Arial"/>
+          <w:color w:val="7B7B7B"/>
+          <w:sz w:val="23"/>
+          <w:szCs w:val="23"/>
+          <w:lang w:eastAsia="pt-BR"/>
+        </w:rPr>
+        <w:t xml:space="preserve">para ativá-la </w:t>
+      </w:r>
+      <w:r>
+        <w:rPr>
+          <w:rFonts w:ascii="Arial" w:eastAsia="Times New Roman" w:hAnsi="Arial" w:cs="Arial"/>
+          <w:color w:val="7B7B7B"/>
+          <w:sz w:val="23"/>
+          <w:szCs w:val="23"/>
+          <w:lang w:eastAsia="pt-BR"/>
+        </w:rPr>
+        <w:t>ou pagar 1 moeda para colocar em sua mão.</w:t>
       </w:r>
     </w:p>
     <w:p>
@@ -12127,7 +12665,59 @@
           <w:szCs w:val="23"/>
           <w:lang w:eastAsia="pt-BR"/>
         </w:rPr>
-        <w:t xml:space="preserve">: mesmo que sejam cartas de ação (utilizadas a qualquer momento), o jogador só poderá ativá-las em sua própria fase de organização. Embora ainda possa utilizá-la </w:t>
+        <w:t>: mesmo que sejam cartas de ação (</w:t>
+      </w:r>
+      <w:r>
+        <w:rPr>
+          <w:rFonts w:ascii="Arial" w:eastAsia="Times New Roman" w:hAnsi="Arial" w:cs="Arial"/>
+          <w:color w:val="7B7B7B"/>
+          <w:sz w:val="23"/>
+          <w:szCs w:val="23"/>
+          <w:lang w:eastAsia="pt-BR"/>
+        </w:rPr>
+        <w:t xml:space="preserve">as </w:t>
+      </w:r>
+      <w:r>
+        <w:rPr>
+          <w:rFonts w:ascii="Arial" w:eastAsia="Times New Roman" w:hAnsi="Arial" w:cs="Arial"/>
+          <w:color w:val="7B7B7B"/>
+          <w:sz w:val="23"/>
+          <w:szCs w:val="23"/>
+          <w:lang w:eastAsia="pt-BR"/>
+        </w:rPr>
+        <w:t xml:space="preserve">utilizadas a qualquer momento), o jogador só poderá ativá-las em sua própria fase de organização. </w:t>
+      </w:r>
+      <w:r>
+        <w:rPr>
+          <w:rFonts w:ascii="Arial" w:eastAsia="Times New Roman" w:hAnsi="Arial" w:cs="Arial"/>
+          <w:color w:val="7B7B7B"/>
+          <w:sz w:val="23"/>
+          <w:szCs w:val="23"/>
+          <w:lang w:eastAsia="pt-BR"/>
+        </w:rPr>
+        <w:t xml:space="preserve">Em sua fase de organização o jogador </w:t>
+      </w:r>
+      <w:bookmarkStart w:id="0" w:name="_GoBack"/>
+      <w:bookmarkEnd w:id="0"/>
+      <w:r>
+        <w:rPr>
+          <w:rFonts w:ascii="Arial" w:eastAsia="Times New Roman" w:hAnsi="Arial" w:cs="Arial"/>
+          <w:color w:val="7B7B7B"/>
+          <w:sz w:val="23"/>
+          <w:szCs w:val="23"/>
+          <w:lang w:eastAsia="pt-BR"/>
+        </w:rPr>
+        <w:t>poderá</w:t>
+      </w:r>
+      <w:r>
+        <w:rPr>
+          <w:rFonts w:ascii="Arial" w:eastAsia="Times New Roman" w:hAnsi="Arial" w:cs="Arial"/>
+          <w:color w:val="7B7B7B"/>
+          <w:sz w:val="23"/>
+          <w:szCs w:val="23"/>
+          <w:lang w:eastAsia="pt-BR"/>
+        </w:rPr>
+        <w:t xml:space="preserve"> utilizá-la </w:t>
       </w:r>
       <w:r>
         <w:rPr>
@@ -12292,7 +12882,53 @@
           <w:szCs w:val="23"/>
           <w:lang w:eastAsia="pt-BR"/>
         </w:rPr>
+        <w:lastRenderedPageBreak/>
         <w:t>A qualquer momento na faze de organização o jogador pode pagar 1 moeda para pegar uma carta INATIVA da sua zona de comando e colocar em sua mão, respeitando sempre o limite de cartas na mão.</w:t>
+      </w:r>
+      <w:r>
+        <w:rPr>
+          <w:rFonts w:ascii="Arial" w:eastAsia="Times New Roman" w:hAnsi="Arial" w:cs="Arial"/>
+          <w:color w:val="7B7B7B"/>
+          <w:sz w:val="23"/>
+          <w:szCs w:val="23"/>
+          <w:lang w:eastAsia="pt-BR"/>
+        </w:rPr>
+        <w:t xml:space="preserve"> </w:t>
+      </w:r>
+    </w:p>
+    <w:p>
+      <w:pPr>
+        <w:shd w:val="clear" w:color="auto" w:fill="FFFFFF"/>
+        <w:spacing w:after="300" w:line="240" w:lineRule="auto"/>
+        <w:jc w:val="both"/>
+        <w:rPr>
+          <w:rFonts w:ascii="Arial" w:eastAsia="Times New Roman" w:hAnsi="Arial" w:cs="Arial"/>
+          <w:color w:val="7B7B7B"/>
+          <w:sz w:val="23"/>
+          <w:szCs w:val="23"/>
+          <w:lang w:eastAsia="pt-BR"/>
+        </w:rPr>
+      </w:pPr>
+      <w:r>
+        <w:rPr>
+          <w:rFonts w:ascii="Arial" w:eastAsia="Times New Roman" w:hAnsi="Arial" w:cs="Arial"/>
+          <w:b/>
+          <w:color w:val="7B7B7B"/>
+          <w:sz w:val="23"/>
+          <w:szCs w:val="23"/>
+          <w:lang w:eastAsia="pt-BR"/>
+        </w:rPr>
+        <w:t>Importante</w:t>
+      </w:r>
+      <w:r>
+        <w:rPr>
+          <w:rFonts w:ascii="Arial" w:eastAsia="Times New Roman" w:hAnsi="Arial" w:cs="Arial"/>
+          <w:color w:val="7B7B7B"/>
+          <w:sz w:val="23"/>
+          <w:szCs w:val="23"/>
+          <w:lang w:eastAsia="pt-BR"/>
+        </w:rPr>
+        <w:t>: Sem pagar nada, o jogador pode pegar uma carta da mão e colocar inativa na zona de comando, caso haja espaço.</w:t>
       </w:r>
     </w:p>
     <w:p>
@@ -12321,7 +12957,6 @@
           <w:szCs w:val="45"/>
           <w:lang w:eastAsia="pt-BR"/>
         </w:rPr>
-        <w:lastRenderedPageBreak/>
         <w:t>Explorar</w:t>
       </w:r>
     </w:p>
@@ -12846,6 +13481,7 @@
           <w:szCs w:val="23"/>
           <w:lang w:eastAsia="pt-BR"/>
         </w:rPr>
+        <w:lastRenderedPageBreak/>
         <w:t xml:space="preserve">Cada território do continente possui uma ficha de conquista, que é entregue </w:t>
       </w:r>
       <w:r>
@@ -12926,7 +13562,6 @@
           <w:szCs w:val="23"/>
           <w:lang w:eastAsia="pt-BR"/>
         </w:rPr>
-        <w:lastRenderedPageBreak/>
         <w:t>Importante</w:t>
       </w:r>
       <w:r>
@@ -13810,6 +14445,7 @@
           <w:szCs w:val="23"/>
           <w:lang w:eastAsia="pt-BR"/>
         </w:rPr>
+        <w:lastRenderedPageBreak/>
         <w:t xml:space="preserve">São poções únicas no jogo. </w:t>
       </w:r>
       <w:r>
@@ -14058,7 +14694,6 @@
           <w:szCs w:val="23"/>
           <w:lang w:val="en-US" w:eastAsia="pt-BR"/>
         </w:rPr>
-        <w:lastRenderedPageBreak/>
         <w:t>Gold Crown</w:t>
       </w:r>
       <w:r>
@@ -14259,6 +14894,31 @@
           <w:lang w:eastAsia="pt-BR"/>
         </w:rPr>
         <w:t>sem efeito</w:t>
+      </w:r>
+    </w:p>
+    <w:p>
+      <w:pPr>
+        <w:shd w:val="clear" w:color="auto" w:fill="FFFFFF"/>
+        <w:spacing w:after="300" w:line="240" w:lineRule="auto"/>
+        <w:ind w:firstLine="708"/>
+        <w:jc w:val="both"/>
+        <w:rPr>
+          <w:rFonts w:ascii="Arial" w:eastAsia="Times New Roman" w:hAnsi="Arial" w:cs="Arial"/>
+          <w:color w:val="7B7B7B"/>
+          <w:sz w:val="23"/>
+          <w:szCs w:val="23"/>
+          <w:lang w:eastAsia="pt-BR"/>
+        </w:rPr>
+      </w:pPr>
+      <w:r>
+        <w:rPr>
+          <w:rFonts w:ascii="Arial" w:eastAsia="Times New Roman" w:hAnsi="Arial" w:cs="Arial"/>
+          <w:color w:val="7B7B7B"/>
+          <w:sz w:val="23"/>
+          <w:szCs w:val="23"/>
+          <w:lang w:eastAsia="pt-BR"/>
+        </w:rPr>
+        <w:t>Servem apenas para recrutar personagens.</w:t>
       </w:r>
     </w:p>
     <w:p>
@@ -14463,35 +15123,6 @@
     </w:p>
     <w:p>
       <w:pPr>
-        <w:pStyle w:val="PargrafodaLista"/>
-        <w:numPr>
-          <w:ilvl w:val="0"/>
-          <w:numId w:val="19"/>
-        </w:numPr>
-        <w:shd w:val="clear" w:color="auto" w:fill="FFFFFF"/>
-        <w:spacing w:after="300" w:line="240" w:lineRule="auto"/>
-        <w:jc w:val="both"/>
-        <w:rPr>
-          <w:rFonts w:ascii="Arial" w:eastAsia="Times New Roman" w:hAnsi="Arial" w:cs="Arial"/>
-          <w:color w:val="7B7B7B"/>
-          <w:sz w:val="23"/>
-          <w:szCs w:val="23"/>
-          <w:lang w:eastAsia="pt-BR"/>
-        </w:rPr>
-      </w:pPr>
-      <w:r>
-        <w:rPr>
-          <w:rFonts w:ascii="Arial" w:eastAsia="Times New Roman" w:hAnsi="Arial" w:cs="Arial"/>
-          <w:color w:val="7B7B7B"/>
-          <w:sz w:val="23"/>
-          <w:szCs w:val="23"/>
-          <w:lang w:eastAsia="pt-BR"/>
-        </w:rPr>
-        <w:t xml:space="preserve">Indicador de quais construções são possíveis no território (Todas podem ter castelos). </w:t>
-      </w:r>
-    </w:p>
-    <w:p>
-      <w:pPr>
         <w:shd w:val="clear" w:color="auto" w:fill="FFFFFF"/>
         <w:spacing w:before="225" w:line="240" w:lineRule="auto"/>
         <w:jc w:val="both"/>
@@ -14563,7 +15194,17 @@
           <w:lang w:eastAsia="pt-BR"/>
         </w:rPr>
         <w:tab/>
-        <w:t>= Unidade.</w:t>
+      </w:r>
+      <w:r>
+        <w:rPr>
+          <w:rFonts w:ascii="Arial" w:eastAsia="Times New Roman" w:hAnsi="Arial" w:cs="Arial"/>
+          <w:color w:val="7B7B7B"/>
+          <w:sz w:val="23"/>
+          <w:szCs w:val="23"/>
+          <w:lang w:eastAsia="pt-BR"/>
+        </w:rPr>
+        <w:tab/>
+        <w:t>= Unidade</w:t>
       </w:r>
       <w:r>
         <w:rPr>
@@ -14595,6 +15236,25 @@
           <w:lang w:eastAsia="pt-BR"/>
         </w:rPr>
         <w:tab/>
+      </w:r>
+      <w:r>
+        <w:rPr>
+          <w:rFonts w:ascii="Arial" w:eastAsia="Times New Roman" w:hAnsi="Arial" w:cs="Arial"/>
+          <w:color w:val="7B7B7B"/>
+          <w:sz w:val="23"/>
+          <w:szCs w:val="23"/>
+          <w:lang w:eastAsia="pt-BR"/>
+        </w:rPr>
+        <w:tab/>
+      </w:r>
+      <w:r>
+        <w:rPr>
+          <w:rFonts w:ascii="Arial" w:eastAsia="Times New Roman" w:hAnsi="Arial" w:cs="Arial"/>
+          <w:color w:val="7B7B7B"/>
+          <w:sz w:val="23"/>
+          <w:szCs w:val="23"/>
+          <w:lang w:eastAsia="pt-BR"/>
+        </w:rPr>
         <w:t>= Grupo</w:t>
       </w:r>
       <w:r>
@@ -14838,6 +15498,7 @@
           <w:szCs w:val="23"/>
           <w:lang w:eastAsia="pt-BR"/>
         </w:rPr>
+        <w:lastRenderedPageBreak/>
         <w:t xml:space="preserve">Um personagem ativo é representado pela sua ficha com a face limpa voltada para cima e quando exausto, ela é voltada para o outro lado. </w:t>
       </w:r>
     </w:p>
@@ -14913,7 +15574,6 @@
           <w:szCs w:val="23"/>
           <w:lang w:eastAsia="pt-BR"/>
         </w:rPr>
-        <w:lastRenderedPageBreak/>
         <w:t>Sempre que um personagem termina sua participação em um combate, ele se torna exausto.</w:t>
       </w:r>
     </w:p>
@@ -15039,6 +15699,318 @@
           <w:szCs w:val="45"/>
           <w:lang w:eastAsia="pt-BR"/>
         </w:rPr>
+        <w:t>Cartas de Ação</w:t>
+      </w:r>
+    </w:p>
+    <w:p>
+      <w:pPr>
+        <w:shd w:val="clear" w:color="auto" w:fill="FFFFFF"/>
+        <w:spacing w:before="225" w:line="240" w:lineRule="auto"/>
+        <w:jc w:val="both"/>
+        <w:outlineLvl w:val="0"/>
+        <w:rPr>
+          <w:rFonts w:ascii="Arial" w:eastAsia="Times New Roman" w:hAnsi="Arial" w:cs="Arial"/>
+          <w:color w:val="7B7B7B"/>
+          <w:sz w:val="23"/>
+          <w:szCs w:val="23"/>
+          <w:lang w:eastAsia="pt-BR"/>
+        </w:rPr>
+      </w:pPr>
+      <w:r>
+        <w:rPr>
+          <w:rFonts w:ascii="Arial" w:eastAsia="Times New Roman" w:hAnsi="Arial" w:cs="Arial"/>
+          <w:color w:val="7B7B7B"/>
+          <w:sz w:val="23"/>
+          <w:szCs w:val="23"/>
+          <w:lang w:eastAsia="pt-BR"/>
+        </w:rPr>
+        <w:t>As cartas de ação representam as táticas das nações para vencer a guerra.</w:t>
+      </w:r>
+    </w:p>
+    <w:p>
+      <w:pPr>
+        <w:shd w:val="clear" w:color="auto" w:fill="FFFFFF"/>
+        <w:spacing w:before="225" w:line="240" w:lineRule="auto"/>
+        <w:jc w:val="both"/>
+        <w:outlineLvl w:val="0"/>
+        <w:rPr>
+          <w:rFonts w:ascii="Arial" w:eastAsia="Times New Roman" w:hAnsi="Arial" w:cs="Arial"/>
+          <w:color w:val="7B7B7B"/>
+          <w:sz w:val="23"/>
+          <w:szCs w:val="23"/>
+          <w:lang w:eastAsia="pt-BR"/>
+        </w:rPr>
+      </w:pPr>
+      <w:r>
+        <w:rPr>
+          <w:rFonts w:ascii="Arial" w:eastAsia="Times New Roman" w:hAnsi="Arial" w:cs="Arial"/>
+          <w:color w:val="7B7B7B"/>
+          <w:sz w:val="23"/>
+          <w:szCs w:val="23"/>
+          <w:lang w:eastAsia="pt-BR"/>
+        </w:rPr>
+        <w:t>Toda carta de ação possui um tipo, custo em ouro, um requerimento em KP e a informação de quando pode ser ativada.</w:t>
+      </w:r>
+    </w:p>
+    <w:p>
+      <w:pPr>
+        <w:shd w:val="clear" w:color="auto" w:fill="FFFFFF"/>
+        <w:spacing w:before="225" w:line="240" w:lineRule="auto"/>
+        <w:jc w:val="both"/>
+        <w:outlineLvl w:val="0"/>
+        <w:rPr>
+          <w:rFonts w:ascii="Arial" w:eastAsia="Times New Roman" w:hAnsi="Arial" w:cs="Arial"/>
+          <w:color w:val="7B7B7B"/>
+          <w:sz w:val="23"/>
+          <w:szCs w:val="23"/>
+          <w:lang w:eastAsia="pt-BR"/>
+        </w:rPr>
+      </w:pPr>
+      <w:r>
+        <w:rPr>
+          <w:rFonts w:ascii="Arial" w:eastAsia="Times New Roman" w:hAnsi="Arial" w:cs="Arial"/>
+          <w:color w:val="7B7B7B"/>
+          <w:sz w:val="23"/>
+          <w:szCs w:val="23"/>
+          <w:lang w:eastAsia="pt-BR"/>
+        </w:rPr>
+        <w:t>Ativando uma carta de ação, o jogador pode pagar o custo e ativar a carta de ação a qualquer momento que a carta permita.</w:t>
+      </w:r>
+    </w:p>
+    <w:p>
+      <w:pPr>
+        <w:shd w:val="clear" w:color="auto" w:fill="FFFFFF"/>
+        <w:spacing w:before="225" w:line="240" w:lineRule="auto"/>
+        <w:jc w:val="both"/>
+        <w:outlineLvl w:val="0"/>
+        <w:rPr>
+          <w:rFonts w:ascii="Arial" w:eastAsia="Times New Roman" w:hAnsi="Arial" w:cs="Arial"/>
+          <w:color w:val="7B7B7B"/>
+          <w:sz w:val="23"/>
+          <w:szCs w:val="23"/>
+          <w:lang w:eastAsia="pt-BR"/>
+        </w:rPr>
+      </w:pPr>
+      <w:r>
+        <w:rPr>
+          <w:rFonts w:ascii="Arial" w:eastAsia="Times New Roman" w:hAnsi="Arial" w:cs="Arial"/>
+          <w:color w:val="7B7B7B"/>
+          <w:sz w:val="23"/>
+          <w:szCs w:val="23"/>
+          <w:lang w:eastAsia="pt-BR"/>
+        </w:rPr>
+        <w:t>Após o efeito da carta de ação ela é colocada na pilha de descartes do jogador.</w:t>
+      </w:r>
+    </w:p>
+    <w:p>
+      <w:pPr>
+        <w:shd w:val="clear" w:color="auto" w:fill="FFFFFF"/>
+        <w:spacing w:before="225" w:line="240" w:lineRule="auto"/>
+        <w:jc w:val="both"/>
+        <w:outlineLvl w:val="0"/>
+        <w:rPr>
+          <w:rFonts w:ascii="Arial" w:eastAsia="Times New Roman" w:hAnsi="Arial" w:cs="Arial"/>
+          <w:color w:val="7B7B7B"/>
+          <w:sz w:val="23"/>
+          <w:szCs w:val="23"/>
+          <w:lang w:eastAsia="pt-BR"/>
+        </w:rPr>
+      </w:pPr>
+      <w:r>
+        <w:rPr>
+          <w:rFonts w:ascii="Arial" w:eastAsia="Times New Roman" w:hAnsi="Arial" w:cs="Arial"/>
+          <w:color w:val="7B7B7B"/>
+          <w:sz w:val="23"/>
+          <w:szCs w:val="23"/>
+          <w:lang w:eastAsia="pt-BR"/>
+        </w:rPr>
+        <w:t>Carta de Ação Estratégica:</w:t>
+      </w:r>
+    </w:p>
+    <w:p>
+      <w:pPr>
+        <w:shd w:val="clear" w:color="auto" w:fill="FFFFFF"/>
+        <w:spacing w:before="225" w:line="240" w:lineRule="auto"/>
+        <w:jc w:val="both"/>
+        <w:outlineLvl w:val="0"/>
+        <w:rPr>
+          <w:rFonts w:ascii="Arial" w:eastAsia="Times New Roman" w:hAnsi="Arial" w:cs="Arial"/>
+          <w:color w:val="7B7B7B"/>
+          <w:sz w:val="23"/>
+          <w:szCs w:val="23"/>
+          <w:lang w:eastAsia="pt-BR"/>
+        </w:rPr>
+      </w:pPr>
+      <w:r>
+        <w:rPr>
+          <w:rFonts w:ascii="Arial" w:eastAsia="Times New Roman" w:hAnsi="Arial" w:cs="Arial"/>
+          <w:color w:val="7B7B7B"/>
+          <w:sz w:val="23"/>
+          <w:szCs w:val="23"/>
+          <w:lang w:eastAsia="pt-BR"/>
+        </w:rPr>
+        <w:tab/>
+        <w:t>Este tipo de carta de ação possui certas peculiaridades.</w:t>
+      </w:r>
+    </w:p>
+    <w:p>
+      <w:pPr>
+        <w:pStyle w:val="PargrafodaLista"/>
+        <w:numPr>
+          <w:ilvl w:val="0"/>
+          <w:numId w:val="25"/>
+        </w:numPr>
+        <w:shd w:val="clear" w:color="auto" w:fill="FFFFFF"/>
+        <w:tabs>
+          <w:tab w:val="left" w:pos="708"/>
+          <w:tab w:val="left" w:pos="1416"/>
+          <w:tab w:val="left" w:pos="2124"/>
+          <w:tab w:val="left" w:pos="2832"/>
+          <w:tab w:val="left" w:pos="3540"/>
+          <w:tab w:val="left" w:pos="4248"/>
+          <w:tab w:val="left" w:pos="4956"/>
+          <w:tab w:val="left" w:pos="5664"/>
+          <w:tab w:val="left" w:pos="6372"/>
+          <w:tab w:val="left" w:pos="7080"/>
+          <w:tab w:val="left" w:pos="7788"/>
+          <w:tab w:val="left" w:pos="8667"/>
+        </w:tabs>
+        <w:spacing w:before="225" w:line="240" w:lineRule="auto"/>
+        <w:jc w:val="both"/>
+        <w:outlineLvl w:val="0"/>
+        <w:rPr>
+          <w:rFonts w:ascii="Arial" w:eastAsia="Times New Roman" w:hAnsi="Arial" w:cs="Arial"/>
+          <w:color w:val="7B7B7B"/>
+          <w:sz w:val="23"/>
+          <w:szCs w:val="23"/>
+          <w:lang w:eastAsia="pt-BR"/>
+        </w:rPr>
+      </w:pPr>
+      <w:r>
+        <w:rPr>
+          <w:rFonts w:ascii="Arial" w:eastAsia="Times New Roman" w:hAnsi="Arial" w:cs="Arial"/>
+          <w:color w:val="7B7B7B"/>
+          <w:sz w:val="23"/>
+          <w:szCs w:val="23"/>
+          <w:lang w:eastAsia="pt-BR"/>
+        </w:rPr>
+        <w:t xml:space="preserve">Toda carta de ação estratégica, quando ativada, ocupa um espaço na zona de comando. </w:t>
+      </w:r>
+    </w:p>
+    <w:p>
+      <w:pPr>
+        <w:pStyle w:val="PargrafodaLista"/>
+        <w:numPr>
+          <w:ilvl w:val="0"/>
+          <w:numId w:val="25"/>
+        </w:numPr>
+        <w:shd w:val="clear" w:color="auto" w:fill="FFFFFF"/>
+        <w:tabs>
+          <w:tab w:val="left" w:pos="708"/>
+          <w:tab w:val="left" w:pos="1416"/>
+          <w:tab w:val="left" w:pos="2124"/>
+          <w:tab w:val="left" w:pos="2832"/>
+          <w:tab w:val="left" w:pos="3540"/>
+          <w:tab w:val="left" w:pos="4248"/>
+          <w:tab w:val="left" w:pos="4956"/>
+          <w:tab w:val="left" w:pos="5664"/>
+          <w:tab w:val="left" w:pos="6372"/>
+          <w:tab w:val="left" w:pos="7080"/>
+          <w:tab w:val="left" w:pos="7788"/>
+          <w:tab w:val="left" w:pos="8667"/>
+        </w:tabs>
+        <w:spacing w:before="225" w:line="240" w:lineRule="auto"/>
+        <w:jc w:val="both"/>
+        <w:outlineLvl w:val="0"/>
+        <w:rPr>
+          <w:rFonts w:ascii="Arial" w:eastAsia="Times New Roman" w:hAnsi="Arial" w:cs="Arial"/>
+          <w:color w:val="7B7B7B"/>
+          <w:sz w:val="23"/>
+          <w:szCs w:val="23"/>
+          <w:lang w:eastAsia="pt-BR"/>
+        </w:rPr>
+      </w:pPr>
+      <w:r>
+        <w:rPr>
+          <w:rFonts w:ascii="Arial" w:eastAsia="Times New Roman" w:hAnsi="Arial" w:cs="Arial"/>
+          <w:color w:val="7B7B7B"/>
+          <w:sz w:val="23"/>
+          <w:szCs w:val="23"/>
+          <w:lang w:eastAsia="pt-BR"/>
+        </w:rPr>
+        <w:t>Cada jogador pode ter somente um única carta de ação estratégica ativa por vez.</w:t>
+      </w:r>
+    </w:p>
+    <w:p>
+      <w:pPr>
+        <w:pStyle w:val="PargrafodaLista"/>
+        <w:numPr>
+          <w:ilvl w:val="0"/>
+          <w:numId w:val="25"/>
+        </w:numPr>
+        <w:shd w:val="clear" w:color="auto" w:fill="FFFFFF"/>
+        <w:tabs>
+          <w:tab w:val="left" w:pos="708"/>
+          <w:tab w:val="left" w:pos="1416"/>
+          <w:tab w:val="left" w:pos="2124"/>
+          <w:tab w:val="left" w:pos="2832"/>
+          <w:tab w:val="left" w:pos="3540"/>
+          <w:tab w:val="left" w:pos="4248"/>
+          <w:tab w:val="left" w:pos="4956"/>
+          <w:tab w:val="left" w:pos="5664"/>
+          <w:tab w:val="left" w:pos="6372"/>
+          <w:tab w:val="left" w:pos="7080"/>
+          <w:tab w:val="left" w:pos="7788"/>
+          <w:tab w:val="left" w:pos="8667"/>
+        </w:tabs>
+        <w:spacing w:before="225" w:line="240" w:lineRule="auto"/>
+        <w:jc w:val="both"/>
+        <w:outlineLvl w:val="0"/>
+        <w:rPr>
+          <w:rFonts w:ascii="Arial" w:eastAsia="Times New Roman" w:hAnsi="Arial" w:cs="Arial"/>
+          <w:color w:val="7B7B7B"/>
+          <w:sz w:val="23"/>
+          <w:szCs w:val="23"/>
+          <w:lang w:eastAsia="pt-BR"/>
+        </w:rPr>
+      </w:pPr>
+      <w:r>
+        <w:rPr>
+          <w:rFonts w:ascii="Arial" w:eastAsia="Times New Roman" w:hAnsi="Arial" w:cs="Arial"/>
+          <w:color w:val="7B7B7B"/>
+          <w:sz w:val="23"/>
+          <w:szCs w:val="23"/>
+          <w:lang w:eastAsia="pt-BR"/>
+        </w:rPr>
+        <w:t>Quando a carta termina o seu efeito ela vai para a pilha de descartes.</w:t>
+      </w:r>
+    </w:p>
+    <w:p>
+      <w:pPr>
+        <w:shd w:val="clear" w:color="auto" w:fill="FFFFFF"/>
+        <w:spacing w:before="225" w:line="240" w:lineRule="auto"/>
+        <w:jc w:val="both"/>
+        <w:outlineLvl w:val="0"/>
+        <w:rPr>
+          <w:rFonts w:ascii="Arial" w:eastAsia="Times New Roman" w:hAnsi="Arial" w:cs="Arial"/>
+          <w:b/>
+          <w:bCs/>
+          <w:color w:val="4F4F4F"/>
+          <w:sz w:val="45"/>
+          <w:szCs w:val="45"/>
+          <w:lang w:eastAsia="pt-BR"/>
+        </w:rPr>
+      </w:pPr>
+      <w:r>
+        <w:rPr>
+          <w:rFonts w:ascii="Arial" w:eastAsia="Times New Roman" w:hAnsi="Arial" w:cs="Arial"/>
+          <w:b/>
+          <w:bCs/>
+          <w:color w:val="4F4F4F"/>
+          <w:sz w:val="45"/>
+          <w:szCs w:val="45"/>
+          <w:lang w:eastAsia="pt-BR"/>
+        </w:rPr>
         <w:t>Eventos</w:t>
       </w:r>
     </w:p>
@@ -15165,6 +16137,7 @@
           <w:szCs w:val="23"/>
           <w:lang w:eastAsia="pt-BR"/>
         </w:rPr>
+        <w:lastRenderedPageBreak/>
         <w:drawing>
           <wp:inline distT="0" distB="0" distL="0" distR="0">
             <wp:extent cx="2185639" cy="1682367"/>
@@ -15271,17 +16244,7 @@
           <w:szCs w:val="23"/>
           <w:lang w:eastAsia="pt-BR"/>
         </w:rPr>
-        <w:t>A</w:t>
-      </w:r>
-      <w:r>
-        <w:rPr>
-          <w:rFonts w:ascii="Arial" w:eastAsia="Times New Roman" w:hAnsi="Arial" w:cs="Arial"/>
-          <w:color w:val="7B7B7B"/>
-          <w:sz w:val="23"/>
-          <w:szCs w:val="23"/>
-          <w:lang w:eastAsia="pt-BR"/>
-        </w:rPr>
-        <w:t xml:space="preserve">quando o </w:t>
+        <w:t xml:space="preserve">Aquando o </w:t>
       </w:r>
       <w:r>
         <w:rPr>
@@ -15466,27 +16429,7 @@
           <w:szCs w:val="23"/>
           <w:lang w:eastAsia="pt-BR"/>
         </w:rPr>
-        <w:t xml:space="preserve">Todas as carta da zona de comando e cartas da mão </w:t>
-      </w:r>
-      <w:r>
-        <w:rPr>
-          <w:rFonts w:ascii="Arial" w:eastAsia="Times New Roman" w:hAnsi="Arial" w:cs="Arial"/>
-          <w:color w:val="7B7B7B"/>
-          <w:sz w:val="23"/>
-          <w:szCs w:val="23"/>
-          <w:lang w:eastAsia="pt-BR"/>
-        </w:rPr>
-        <w:t>do jogador derrotado</w:t>
-      </w:r>
-      <w:r>
-        <w:rPr>
-          <w:rFonts w:ascii="Arial" w:eastAsia="Times New Roman" w:hAnsi="Arial" w:cs="Arial"/>
-          <w:color w:val="7B7B7B"/>
-          <w:sz w:val="23"/>
-          <w:szCs w:val="23"/>
-          <w:lang w:eastAsia="pt-BR"/>
-        </w:rPr>
-        <w:t xml:space="preserve"> vão para a zona livre.</w:t>
+        <w:t>Todas as carta da zona de comando e cartas da mão do jogador derrotado vão para a zona livre.</w:t>
       </w:r>
     </w:p>
     <w:p>
@@ -15566,27 +16509,7 @@
           <w:szCs w:val="23"/>
           <w:lang w:eastAsia="pt-BR"/>
         </w:rPr>
-        <w:t xml:space="preserve">A pilha de descartes do jogador derrotado é acrescentada à </w:t>
-      </w:r>
-      <w:r>
-        <w:rPr>
-          <w:rFonts w:ascii="Arial" w:eastAsia="Times New Roman" w:hAnsi="Arial" w:cs="Arial"/>
-          <w:color w:val="7B7B7B"/>
-          <w:sz w:val="23"/>
-          <w:szCs w:val="23"/>
-          <w:lang w:eastAsia="pt-BR"/>
-        </w:rPr>
-        <w:t>pilha de descartes</w:t>
-      </w:r>
-      <w:r>
-        <w:rPr>
-          <w:rFonts w:ascii="Arial" w:eastAsia="Times New Roman" w:hAnsi="Arial" w:cs="Arial"/>
-          <w:color w:val="7B7B7B"/>
-          <w:sz w:val="23"/>
-          <w:szCs w:val="23"/>
-          <w:lang w:eastAsia="pt-BR"/>
-        </w:rPr>
-        <w:t xml:space="preserve"> do jogador conquistador.</w:t>
+        <w:t>A pilha de descartes do jogador derrotado é acrescentada à pilha de descartes do jogador conquistador.</w:t>
       </w:r>
     </w:p>
     <w:p>
@@ -15660,7 +16583,6 @@
           <w:szCs w:val="45"/>
           <w:lang w:eastAsia="pt-BR"/>
         </w:rPr>
-        <w:lastRenderedPageBreak/>
         <w:t>Vencendo o jogo</w:t>
       </w:r>
     </w:p>
@@ -16610,6 +17532,95 @@
     </w:lvl>
   </w:abstractNum>
   <w:abstractNum w:abstractNumId="6" w15:restartNumberingAfterBreak="0">
+    <w:nsid w:val="27B61A0C"/>
+    <w:multiLevelType w:val="hybridMultilevel"/>
+    <w:tmpl w:val="65A4DC68"/>
+    <w:lvl w:ilvl="0" w:tplc="D642488A">
+      <w:start w:val="1"/>
+      <w:numFmt w:val="decimal"/>
+      <w:lvlText w:val="(%1)"/>
+      <w:lvlJc w:val="left"/>
+      <w:pPr>
+        <w:ind w:left="720" w:hanging="360"/>
+      </w:pPr>
+      <w:rPr>
+        <w:rFonts w:hint="default"/>
+      </w:rPr>
+    </w:lvl>
+    <w:lvl w:ilvl="1" w:tplc="04160019" w:tentative="1">
+      <w:start w:val="1"/>
+      <w:numFmt w:val="lowerLetter"/>
+      <w:lvlText w:val="%2."/>
+      <w:lvlJc w:val="left"/>
+      <w:pPr>
+        <w:ind w:left="1440" w:hanging="360"/>
+      </w:pPr>
+    </w:lvl>
+    <w:lvl w:ilvl="2" w:tplc="0416001B" w:tentative="1">
+      <w:start w:val="1"/>
+      <w:numFmt w:val="lowerRoman"/>
+      <w:lvlText w:val="%3."/>
+      <w:lvlJc w:val="right"/>
+      <w:pPr>
+        <w:ind w:left="2160" w:hanging="180"/>
+      </w:pPr>
+    </w:lvl>
+    <w:lvl w:ilvl="3" w:tplc="0416000F" w:tentative="1">
+      <w:start w:val="1"/>
+      <w:numFmt w:val="decimal"/>
+      <w:lvlText w:val="%4."/>
+      <w:lvlJc w:val="left"/>
+      <w:pPr>
+        <w:ind w:left="2880" w:hanging="360"/>
+      </w:pPr>
+    </w:lvl>
+    <w:lvl w:ilvl="4" w:tplc="04160019" w:tentative="1">
+      <w:start w:val="1"/>
+      <w:numFmt w:val="lowerLetter"/>
+      <w:lvlText w:val="%5."/>
+      <w:lvlJc w:val="left"/>
+      <w:pPr>
+        <w:ind w:left="3600" w:hanging="360"/>
+      </w:pPr>
+    </w:lvl>
+    <w:lvl w:ilvl="5" w:tplc="0416001B" w:tentative="1">
+      <w:start w:val="1"/>
+      <w:numFmt w:val="lowerRoman"/>
+      <w:lvlText w:val="%6."/>
+      <w:lvlJc w:val="right"/>
+      <w:pPr>
+        <w:ind w:left="4320" w:hanging="180"/>
+      </w:pPr>
+    </w:lvl>
+    <w:lvl w:ilvl="6" w:tplc="0416000F" w:tentative="1">
+      <w:start w:val="1"/>
+      <w:numFmt w:val="decimal"/>
+      <w:lvlText w:val="%7."/>
+      <w:lvlJc w:val="left"/>
+      <w:pPr>
+        <w:ind w:left="5040" w:hanging="360"/>
+      </w:pPr>
+    </w:lvl>
+    <w:lvl w:ilvl="7" w:tplc="04160019" w:tentative="1">
+      <w:start w:val="1"/>
+      <w:numFmt w:val="lowerLetter"/>
+      <w:lvlText w:val="%8."/>
+      <w:lvlJc w:val="left"/>
+      <w:pPr>
+        <w:ind w:left="5760" w:hanging="360"/>
+      </w:pPr>
+    </w:lvl>
+    <w:lvl w:ilvl="8" w:tplc="0416001B" w:tentative="1">
+      <w:start w:val="1"/>
+      <w:numFmt w:val="lowerRoman"/>
+      <w:lvlText w:val="%9."/>
+      <w:lvlJc w:val="right"/>
+      <w:pPr>
+        <w:ind w:left="6480" w:hanging="180"/>
+      </w:pPr>
+    </w:lvl>
+  </w:abstractNum>
+  <w:abstractNum w:abstractNumId="7" w15:restartNumberingAfterBreak="0">
     <w:nsid w:val="282C6687"/>
     <w:multiLevelType w:val="hybridMultilevel"/>
     <w:tmpl w:val="8B64DB62"/>
@@ -16698,7 +17709,7 @@
       </w:pPr>
     </w:lvl>
   </w:abstractNum>
-  <w:abstractNum w:abstractNumId="7" w15:restartNumberingAfterBreak="0">
+  <w:abstractNum w:abstractNumId="8" w15:restartNumberingAfterBreak="0">
     <w:nsid w:val="3D5057A6"/>
     <w:multiLevelType w:val="hybridMultilevel"/>
     <w:tmpl w:val="59769FB8"/>
@@ -16787,7 +17798,7 @@
       </w:pPr>
     </w:lvl>
   </w:abstractNum>
-  <w:abstractNum w:abstractNumId="8" w15:restartNumberingAfterBreak="0">
+  <w:abstractNum w:abstractNumId="9" w15:restartNumberingAfterBreak="0">
     <w:nsid w:val="3F765737"/>
     <w:multiLevelType w:val="hybridMultilevel"/>
     <w:tmpl w:val="F7B6A778"/>
@@ -16876,7 +17887,7 @@
       </w:pPr>
     </w:lvl>
   </w:abstractNum>
-  <w:abstractNum w:abstractNumId="9" w15:restartNumberingAfterBreak="0">
+  <w:abstractNum w:abstractNumId="10" w15:restartNumberingAfterBreak="0">
     <w:nsid w:val="46A74909"/>
     <w:multiLevelType w:val="hybridMultilevel"/>
     <w:tmpl w:val="39549E38"/>
@@ -16965,7 +17976,7 @@
       </w:pPr>
     </w:lvl>
   </w:abstractNum>
-  <w:abstractNum w:abstractNumId="10" w15:restartNumberingAfterBreak="0">
+  <w:abstractNum w:abstractNumId="11" w15:restartNumberingAfterBreak="0">
     <w:nsid w:val="4A08610F"/>
     <w:multiLevelType w:val="hybridMultilevel"/>
     <w:tmpl w:val="4516BBD2"/>
@@ -17054,7 +18065,7 @@
       </w:pPr>
     </w:lvl>
   </w:abstractNum>
-  <w:abstractNum w:abstractNumId="11" w15:restartNumberingAfterBreak="0">
+  <w:abstractNum w:abstractNumId="12" w15:restartNumberingAfterBreak="0">
     <w:nsid w:val="4FA06876"/>
     <w:multiLevelType w:val="hybridMultilevel"/>
     <w:tmpl w:val="4516BBD2"/>
@@ -17143,7 +18154,7 @@
       </w:pPr>
     </w:lvl>
   </w:abstractNum>
-  <w:abstractNum w:abstractNumId="12" w15:restartNumberingAfterBreak="0">
+  <w:abstractNum w:abstractNumId="13" w15:restartNumberingAfterBreak="0">
     <w:nsid w:val="5A0701F9"/>
     <w:multiLevelType w:val="hybridMultilevel"/>
     <w:tmpl w:val="4516BBD2"/>
@@ -17232,7 +18243,7 @@
       </w:pPr>
     </w:lvl>
   </w:abstractNum>
-  <w:abstractNum w:abstractNumId="13" w15:restartNumberingAfterBreak="0">
+  <w:abstractNum w:abstractNumId="14" w15:restartNumberingAfterBreak="0">
     <w:nsid w:val="5AC62295"/>
     <w:multiLevelType w:val="multilevel"/>
     <w:tmpl w:val="ADEEF470"/>
@@ -17381,7 +18392,7 @@
       </w:rPr>
     </w:lvl>
   </w:abstractNum>
-  <w:abstractNum w:abstractNumId="14" w15:restartNumberingAfterBreak="0">
+  <w:abstractNum w:abstractNumId="15" w15:restartNumberingAfterBreak="0">
     <w:nsid w:val="67591E39"/>
     <w:multiLevelType w:val="multilevel"/>
     <w:tmpl w:val="5218E6FC"/>
@@ -17530,7 +18541,7 @@
       </w:rPr>
     </w:lvl>
   </w:abstractNum>
-  <w:abstractNum w:abstractNumId="15" w15:restartNumberingAfterBreak="0">
+  <w:abstractNum w:abstractNumId="16" w15:restartNumberingAfterBreak="0">
     <w:nsid w:val="717570D6"/>
     <w:multiLevelType w:val="hybridMultilevel"/>
     <w:tmpl w:val="36801BF4"/>
@@ -17619,7 +18630,7 @@
       </w:pPr>
     </w:lvl>
   </w:abstractNum>
-  <w:abstractNum w:abstractNumId="16" w15:restartNumberingAfterBreak="0">
+  <w:abstractNum w:abstractNumId="17" w15:restartNumberingAfterBreak="0">
     <w:nsid w:val="73152AD2"/>
     <w:multiLevelType w:val="hybridMultilevel"/>
     <w:tmpl w:val="CF5CB78C"/>
@@ -17732,7 +18743,7 @@
       </w:rPr>
     </w:lvl>
   </w:abstractNum>
-  <w:abstractNum w:abstractNumId="17" w15:restartNumberingAfterBreak="0">
+  <w:abstractNum w:abstractNumId="18" w15:restartNumberingAfterBreak="0">
     <w:nsid w:val="77E263F7"/>
     <w:multiLevelType w:val="hybridMultilevel"/>
     <w:tmpl w:val="7F80ADEC"/>
@@ -17821,7 +18832,7 @@
       </w:pPr>
     </w:lvl>
   </w:abstractNum>
-  <w:abstractNum w:abstractNumId="18" w15:restartNumberingAfterBreak="0">
+  <w:abstractNum w:abstractNumId="19" w15:restartNumberingAfterBreak="0">
     <w:nsid w:val="77E42C94"/>
     <w:multiLevelType w:val="hybridMultilevel"/>
     <w:tmpl w:val="AA341418"/>
@@ -17910,7 +18921,7 @@
       </w:pPr>
     </w:lvl>
   </w:abstractNum>
-  <w:abstractNum w:abstractNumId="19" w15:restartNumberingAfterBreak="0">
+  <w:abstractNum w:abstractNumId="20" w15:restartNumberingAfterBreak="0">
     <w:nsid w:val="79324AEF"/>
     <w:multiLevelType w:val="hybridMultilevel"/>
     <w:tmpl w:val="9F307B30"/>
@@ -17999,7 +19010,7 @@
       </w:pPr>
     </w:lvl>
   </w:abstractNum>
-  <w:abstractNum w:abstractNumId="20" w15:restartNumberingAfterBreak="0">
+  <w:abstractNum w:abstractNumId="21" w15:restartNumberingAfterBreak="0">
     <w:nsid w:val="79AB76FD"/>
     <w:multiLevelType w:val="hybridMultilevel"/>
     <w:tmpl w:val="2A6A705A"/>
@@ -18112,7 +19123,7 @@
       </w:rPr>
     </w:lvl>
   </w:abstractNum>
-  <w:abstractNum w:abstractNumId="21" w15:restartNumberingAfterBreak="0">
+  <w:abstractNum w:abstractNumId="22" w15:restartNumberingAfterBreak="0">
     <w:nsid w:val="7B2F00B7"/>
     <w:multiLevelType w:val="multilevel"/>
     <w:tmpl w:val="4028AE56"/>
@@ -18261,7 +19272,7 @@
       </w:rPr>
     </w:lvl>
   </w:abstractNum>
-  <w:abstractNum w:abstractNumId="22" w15:restartNumberingAfterBreak="0">
+  <w:abstractNum w:abstractNumId="23" w15:restartNumberingAfterBreak="0">
     <w:nsid w:val="7E387F5B"/>
     <w:multiLevelType w:val="hybridMultilevel"/>
     <w:tmpl w:val="4516BBD2"/>
@@ -18350,7 +19361,7 @@
       </w:pPr>
     </w:lvl>
   </w:abstractNum>
-  <w:abstractNum w:abstractNumId="23" w15:restartNumberingAfterBreak="0">
+  <w:abstractNum w:abstractNumId="24" w15:restartNumberingAfterBreak="0">
     <w:nsid w:val="7F9D77DC"/>
     <w:multiLevelType w:val="hybridMultilevel"/>
     <w:tmpl w:val="B0924FEE"/>
@@ -18440,76 +19451,79 @@
     </w:lvl>
   </w:abstractNum>
   <w:num w:numId="1">
-    <w:abstractNumId w:val="21"/>
+    <w:abstractNumId w:val="22"/>
   </w:num>
   <w:num w:numId="2">
-    <w:abstractNumId w:val="14"/>
+    <w:abstractNumId w:val="15"/>
   </w:num>
   <w:num w:numId="3">
     <w:abstractNumId w:val="1"/>
   </w:num>
   <w:num w:numId="4">
-    <w:abstractNumId w:val="13"/>
+    <w:abstractNumId w:val="14"/>
   </w:num>
   <w:num w:numId="5">
     <w:abstractNumId w:val="5"/>
   </w:num>
   <w:num w:numId="6">
-    <w:abstractNumId w:val="6"/>
+    <w:abstractNumId w:val="7"/>
   </w:num>
   <w:num w:numId="7">
-    <w:abstractNumId w:val="16"/>
+    <w:abstractNumId w:val="17"/>
   </w:num>
   <w:num w:numId="8">
+    <w:abstractNumId w:val="20"/>
+  </w:num>
+  <w:num w:numId="9">
     <w:abstractNumId w:val="19"/>
   </w:num>
-  <w:num w:numId="9">
-    <w:abstractNumId w:val="18"/>
-  </w:num>
   <w:num w:numId="10">
-    <w:abstractNumId w:val="10"/>
+    <w:abstractNumId w:val="11"/>
   </w:num>
   <w:num w:numId="11">
-    <w:abstractNumId w:val="11"/>
+    <w:abstractNumId w:val="12"/>
   </w:num>
   <w:num w:numId="12">
     <w:abstractNumId w:val="2"/>
   </w:num>
   <w:num w:numId="13">
-    <w:abstractNumId w:val="22"/>
+    <w:abstractNumId w:val="23"/>
   </w:num>
   <w:num w:numId="14">
-    <w:abstractNumId w:val="12"/>
+    <w:abstractNumId w:val="13"/>
   </w:num>
   <w:num w:numId="15">
     <w:abstractNumId w:val="3"/>
   </w:num>
   <w:num w:numId="16">
-    <w:abstractNumId w:val="23"/>
+    <w:abstractNumId w:val="24"/>
   </w:num>
   <w:num w:numId="17">
     <w:abstractNumId w:val="4"/>
   </w:num>
   <w:num w:numId="18">
-    <w:abstractNumId w:val="9"/>
+    <w:abstractNumId w:val="10"/>
   </w:num>
   <w:num w:numId="19">
-    <w:abstractNumId w:val="8"/>
+    <w:abstractNumId w:val="9"/>
   </w:num>
   <w:num w:numId="20">
     <w:abstractNumId w:val="0"/>
   </w:num>
   <w:num w:numId="21">
-    <w:abstractNumId w:val="20"/>
+    <w:abstractNumId w:val="21"/>
   </w:num>
   <w:num w:numId="22">
-    <w:abstractNumId w:val="7"/>
+    <w:abstractNumId w:val="8"/>
   </w:num>
   <w:num w:numId="23">
-    <w:abstractNumId w:val="15"/>
+    <w:abstractNumId w:val="16"/>
   </w:num>
   <w:num w:numId="24">
-    <w:abstractNumId w:val="17"/>
+    <w:abstractNumId w:val="18"/>
+  </w:num>
+  <w:num w:numId="25">
+    <w:abstractNumId w:val="6"/>
   </w:num>
 </w:numbering>
 </file>
@@ -19158,6 +20172,25 @@
       <w:szCs w:val="18"/>
     </w:rPr>
   </w:style>
+  <w:style w:type="table" w:styleId="Tabelacomgrade">
+    <w:name w:val="Table Grid"/>
+    <w:basedOn w:val="Tabelanormal"/>
+    <w:uiPriority w:val="59"/>
+    <w:rsid w:val="00A4668E"/>
+    <w:pPr>
+      <w:spacing w:after="0" w:line="240" w:lineRule="auto"/>
+    </w:pPr>
+    <w:tblPr>
+      <w:tblBorders>
+        <w:top w:val="single" w:sz="4" w:space="0" w:color="auto"/>
+        <w:left w:val="single" w:sz="4" w:space="0" w:color="auto"/>
+        <w:bottom w:val="single" w:sz="4" w:space="0" w:color="auto"/>
+        <w:right w:val="single" w:sz="4" w:space="0" w:color="auto"/>
+        <w:insideH w:val="single" w:sz="4" w:space="0" w:color="auto"/>
+        <w:insideV w:val="single" w:sz="4" w:space="0" w:color="auto"/>
+      </w:tblBorders>
+    </w:tblPr>
+  </w:style>
 </w:styles>
 </file>
 

</xml_diff>